<commit_message>
SOLID's af en Patterns AF, Bijbehoorde classes erbij toegevoegd.
</commit_message>
<xml_diff>
--- a/src/main/Text FIles/OPT3 12.1 - Ontwerp met patterns [Anthonyrich Numbi] ([21090475]).docx
+++ b/src/main/Text FIles/OPT3 12.1 - Ontwerp met patterns [Anthonyrich Numbi] ([21090475]).docx
@@ -1,6 +1,6 @@
 
 <file path=word/document.xml><?xml version="1.0" encoding="utf-8"?>
-<w:document xmlns:wpc="http://schemas.microsoft.com/office/word/2010/wordprocessingCanvas" xmlns:cx="http://schemas.microsoft.com/office/drawing/2014/chartex" xmlns:cx1="http://schemas.microsoft.com/office/drawing/2015/9/8/chartex" xmlns:cx2="http://schemas.microsoft.com/office/drawing/2015/10/21/chartex" xmlns:cx3="http://schemas.microsoft.com/office/drawing/2016/5/9/chartex" xmlns:cx4="http://schemas.microsoft.com/office/drawing/2016/5/10/chartex" xmlns:cx5="http://schemas.microsoft.com/office/drawing/2016/5/11/chartex" xmlns:cx6="http://schemas.microsoft.com/office/drawing/2016/5/12/chartex" xmlns:cx7="http://schemas.microsoft.com/office/drawing/2016/5/13/chartex" xmlns:cx8="http://schemas.microsoft.com/office/drawing/2016/5/14/chartex" xmlns:mc="http://schemas.openxmlformats.org/markup-compatibility/2006" xmlns:aink="http://schemas.microsoft.com/office/drawing/2016/ink" xmlns:am3d="http://schemas.microsoft.com/office/drawing/2017/model3d" xmlns:o="urn:schemas-microsoft-com:office:office" xmlns:oel="http://schemas.microsoft.com/office/2019/extlst" xmlns:r="http://schemas.openxmlformats.org/officeDocument/2006/relationships" xmlns:m="http://schemas.openxmlformats.org/officeDocument/2006/math" xmlns:v="urn:schemas-microsoft-com:vml" xmlns:wp14="http://schemas.microsoft.com/office/word/2010/wordprocessingDrawing" xmlns:wp="http://schemas.openxmlformats.org/drawingml/2006/wordprocessingDrawing" xmlns:w10="urn:schemas-microsoft-com:office:word" xmlns:w="http://schemas.openxmlformats.org/wordprocessingml/2006/main" xmlns:w14="http://schemas.microsoft.com/office/word/2010/wordml" xmlns:w15="http://schemas.microsoft.com/office/word/2012/wordml" xmlns:w16cex="http://schemas.microsoft.com/office/word/2018/wordml/cex" xmlns:w16cid="http://schemas.microsoft.com/office/word/2016/wordml/cid" xmlns:w16="http://schemas.microsoft.com/office/word/2018/wordml" xmlns:w16sdtdh="http://schemas.microsoft.com/office/word/2020/wordml/sdtdatahash" xmlns:w16se="http://schemas.microsoft.com/office/word/2015/wordml/symex" xmlns:wpg="http://schemas.microsoft.com/office/word/2010/wordprocessingGroup" xmlns:wpi="http://schemas.microsoft.com/office/word/2010/wordprocessingInk" xmlns:wne="http://schemas.microsoft.com/office/word/2006/wordml" xmlns:wps="http://schemas.microsoft.com/office/word/2010/wordprocessingShape" mc:Ignorable="w14 w15 w16se w16cid w16 w16cex w16sdtdh wp14">
+<w:document xmlns:wpc="http://schemas.microsoft.com/office/word/2010/wordprocessingCanvas" xmlns:cx="http://schemas.microsoft.com/office/drawing/2014/chartex" xmlns:cx1="http://schemas.microsoft.com/office/drawing/2015/9/8/chartex" xmlns:cx2="http://schemas.microsoft.com/office/drawing/2015/10/21/chartex" xmlns:cx3="http://schemas.microsoft.com/office/drawing/2016/5/9/chartex" xmlns:cx4="http://schemas.microsoft.com/office/drawing/2016/5/10/chartex" xmlns:cx5="http://schemas.microsoft.com/office/drawing/2016/5/11/chartex" xmlns:cx6="http://schemas.microsoft.com/office/drawing/2016/5/12/chartex" xmlns:cx7="http://schemas.microsoft.com/office/drawing/2016/5/13/chartex" xmlns:cx8="http://schemas.microsoft.com/office/drawing/2016/5/14/chartex" xmlns:mc="http://schemas.openxmlformats.org/markup-compatibility/2006" xmlns:aink="http://schemas.microsoft.com/office/drawing/2016/ink" xmlns:am3d="http://schemas.microsoft.com/office/drawing/2017/model3d" xmlns:o="urn:schemas-microsoft-com:office:office" xmlns:oel="http://schemas.microsoft.com/office/2019/extlst" xmlns:r="http://schemas.openxmlformats.org/officeDocument/2006/relationships" xmlns:m="http://schemas.openxmlformats.org/officeDocument/2006/math" xmlns:v="urn:schemas-microsoft-com:vml" xmlns:wp14="http://schemas.microsoft.com/office/word/2010/wordprocessingDrawing" xmlns:wp="http://schemas.openxmlformats.org/drawingml/2006/wordprocessingDrawing" xmlns:w10="urn:schemas-microsoft-com:office:word" xmlns:w="http://schemas.openxmlformats.org/wordprocessingml/2006/main" xmlns:w14="http://schemas.microsoft.com/office/word/2010/wordml" xmlns:w15="http://schemas.microsoft.com/office/word/2012/wordml" xmlns:w16cex="http://schemas.microsoft.com/office/word/2018/wordml/cex" xmlns:w16cid="http://schemas.microsoft.com/office/word/2016/wordml/cid" xmlns:w16="http://schemas.microsoft.com/office/word/2018/wordml" xmlns:w16du="http://schemas.microsoft.com/office/word/2023/wordml/word16du" xmlns:w16sdtdh="http://schemas.microsoft.com/office/word/2020/wordml/sdtdatahash" xmlns:w16se="http://schemas.microsoft.com/office/word/2015/wordml/symex" xmlns:wpg="http://schemas.microsoft.com/office/word/2010/wordprocessingGroup" xmlns:wpi="http://schemas.microsoft.com/office/word/2010/wordprocessingInk" xmlns:wne="http://schemas.microsoft.com/office/word/2006/wordml" xmlns:wps="http://schemas.microsoft.com/office/word/2010/wordprocessingShape" mc:Ignorable="w14 w15 w16se w16cid w16 w16cex w16sdtdh w16du wp14">
   <w:body>
     <w:p>
       <w:pPr>
@@ -570,7 +570,6 @@
               </w:placeholder>
               <w15:repeatingSectionItem/>
             </w:sdtPr>
-            <w:sdtEndPr/>
             <w:sdtContent>
               <w:tr>
                 <w:tc>
@@ -668,13 +667,7 @@
                       </w:sdtPr>
                       <w:sdtContent>
                         <w:r>
-                          <w:t>COA-medewerkers kunnen</w:t>
-                        </w:r>
-                        <w:r>
-                          <w:t xml:space="preserve"> </w:t>
-                        </w:r>
-                        <w:r>
-                          <w:t>vastleggen uit welk land van herkomst zij zijn gevlucht</w:t>
+                          <w:t>COA-medewerkers kunnen vastleggen uit welk land van herkomst zij zijn gevlucht</w:t>
                         </w:r>
                       </w:sdtContent>
                     </w:sdt>
@@ -704,7 +697,6 @@
               </w:placeholder>
               <w15:repeatingSectionItem/>
             </w:sdtPr>
-            <w:sdtEndPr/>
             <w:sdtContent>
               <w:tr>
                 <w:tc>
@@ -917,10 +909,7 @@
                       </w:sdtPr>
                       <w:sdtContent>
                         <w:r>
-                          <w:t>gemeentes kunnen toevoegen</w:t>
-                        </w:r>
-                        <w:r>
-                          <w:t>,</w:t>
+                          <w:t>gemeentes kunnen toevoegen,</w:t>
                         </w:r>
                       </w:sdtContent>
                     </w:sdt>
@@ -942,19 +931,7 @@
                       </w:sdtPr>
                       <w:sdtContent>
                         <w:r>
-                          <w:t>voor AZC’s en het definitieve adres van</w:t>
-                        </w:r>
-                        <w:r>
-                          <w:t xml:space="preserve"> </w:t>
-                        </w:r>
-                        <w:r>
-                          <w:t>een statushouder (een asielzoeker die een tijdelijke of definitieve verblijfsvergunning heeft</w:t>
-                        </w:r>
-                        <w:r>
-                          <w:t xml:space="preserve"> </w:t>
-                        </w:r>
-                        <w:r>
-                          <w:t>gekregen) kan worden vastgelegd in welke gemeente ze gevestigd zijn</w:t>
+                          <w:t>voor AZC’s en het definitieve adres van een statushouder (een asielzoeker die een tijdelijke of definitieve verblijfsvergunning heeft gekregen) kan worden vastgelegd in welke gemeente ze gevestigd zijn</w:t>
                         </w:r>
                       </w:sdtContent>
                     </w:sdt>
@@ -1056,16 +1033,7 @@
                       </w:sdtPr>
                       <w:sdtContent>
                         <w:r>
-                          <w:t>AZC’s kunnen beheren (kunnen toevoegen, kunnen wijzigen of kunnen</w:t>
-                        </w:r>
-                        <w:r>
-                          <w:t xml:space="preserve"> </w:t>
-                        </w:r>
-                        <w:r>
-                          <w:t>verwijderen)</w:t>
-                        </w:r>
-                        <w:r>
-                          <w:t>,</w:t>
+                          <w:t>AZC’s kunnen beheren (kunnen toevoegen, kunnen wijzigen of kunnen verwijderen),</w:t>
                         </w:r>
                       </w:sdtContent>
                     </w:sdt>
@@ -1189,16 +1157,7 @@
                       </w:sdtPr>
                       <w:sdtContent>
                         <w:r>
-                          <w:t>een rapportage op kunnen vragen van de uitkeringen die aan gemeentes</w:t>
-                        </w:r>
-                        <w:r>
-                          <w:t xml:space="preserve"> </w:t>
-                        </w:r>
-                        <w:r>
-                          <w:t>betaald moeten worden</w:t>
-                        </w:r>
-                        <w:r>
-                          <w:t>,</w:t>
+                          <w:t>een rapportage op kunnen vragen van de uitkeringen die aan gemeentes betaald moeten worden,</w:t>
                         </w:r>
                       </w:sdtContent>
                     </w:sdt>
@@ -1322,16 +1281,7 @@
                       </w:sdtPr>
                       <w:sdtContent>
                         <w:r>
-                          <w:t>van een gemeente vast kunnen leggen hoeveel plaatsen er worden</w:t>
-                        </w:r>
-                        <w:r>
-                          <w:t xml:space="preserve"> </w:t>
-                        </w:r>
-                        <w:r>
-                          <w:t>aangeboden</w:t>
-                        </w:r>
-                        <w:r>
-                          <w:t>,</w:t>
+                          <w:t>van een gemeente vast kunnen leggen hoeveel plaatsen er worden aangeboden,</w:t>
                         </w:r>
                       </w:sdtContent>
                     </w:sdt>
@@ -1353,13 +1303,7 @@
                       </w:sdtPr>
                       <w:sdtContent>
                         <w:r>
-                          <w:t>een COA-medewerker als eerste uit deze plaatsen kan kiezen voor plaatsing van</w:t>
-                        </w:r>
-                        <w:r>
-                          <w:t xml:space="preserve"> </w:t>
-                        </w:r>
-                        <w:r>
-                          <w:t>een nieuwe asielzoeker</w:t>
+                          <w:t>een COA-medewerker als eerste uit deze plaatsen kan kiezen voor plaatsing van een nieuwe asielzoeker</w:t>
                         </w:r>
                       </w:sdtContent>
                     </w:sdt>
@@ -1483,13 +1427,7 @@
                       </w:sdtPr>
                       <w:sdtContent>
                         <w:r>
-                          <w:t>deze vluchteling in het</w:t>
-                        </w:r>
-                        <w:r>
-                          <w:t xml:space="preserve"> </w:t>
-                        </w:r>
-                        <w:r>
-                          <w:t>systeem teruggevonden kan worden</w:t>
+                          <w:t>deze vluchteling in het systeem teruggevonden kan worden</w:t>
                         </w:r>
                       </w:sdtContent>
                     </w:sdt>
@@ -1545,7 +1483,6 @@
                     <w:sdt>
                       <w:sdtPr>
                         <w:rPr>
-                          <w:rStyle w:val="TableGrid"/>
                           <w:rFonts w:cstheme="minorHAnsi"/>
                           <w:b/>
                           <w:bCs/>
@@ -1560,7 +1497,6 @@
                       <w:sdtContent>
                         <w:r>
                           <w:rPr>
-                            <w:rStyle w:val="TableGrid"/>
                             <w:rFonts w:cstheme="minorHAnsi"/>
                             <w:b/>
                             <w:bCs/>
@@ -1604,13 +1540,7 @@
                       </w:sdtPr>
                       <w:sdtContent>
                         <w:r>
-                          <w:t>een gemeente opvragen waar ik een asielzoeker in een AZC kan</w:t>
-                        </w:r>
-                        <w:r>
-                          <w:t xml:space="preserve"> </w:t>
-                        </w:r>
-                        <w:r>
-                          <w:t>plaatsen (dat kan ook een overplaatsing zijn),</w:t>
+                          <w:t>een gemeente opvragen waar ik een asielzoeker in een AZC kan plaatsen (dat kan ook een overplaatsing zijn),</w:t>
                         </w:r>
                       </w:sdtContent>
                     </w:sdt>
@@ -1688,7 +1618,6 @@
                     <w:sdt>
                       <w:sdtPr>
                         <w:rPr>
-                          <w:rStyle w:val="TableGrid"/>
                           <w:rFonts w:cstheme="minorHAnsi"/>
                           <w:b/>
                           <w:bCs/>
@@ -1703,7 +1632,6 @@
                       <w:sdtContent>
                         <w:r>
                           <w:rPr>
-                            <w:rStyle w:val="TableGrid"/>
                             <w:rFonts w:cstheme="minorHAnsi"/>
                             <w:b/>
                             <w:bCs/>
@@ -1753,13 +1681,7 @@
                       </w:sdtPr>
                       <w:sdtContent>
                         <w:r>
-                          <w:t>de voortgang van de</w:t>
-                        </w:r>
-                        <w:r>
-                          <w:t xml:space="preserve"> </w:t>
-                        </w:r>
-                        <w:r>
-                          <w:t>aanvraagprocedure kan volgen</w:t>
+                          <w:t>de voortgang van de aanvraagprocedure kan volgen</w:t>
                         </w:r>
                       </w:sdtContent>
                     </w:sdt>
@@ -1877,10 +1799,7 @@
                       </w:sdtPr>
                       <w:sdtContent>
                         <w:r>
-                          <w:t>de van mij geregistreerde gegevens opvragen</w:t>
-                        </w:r>
-                        <w:r>
-                          <w:t>,</w:t>
+                          <w:t>de van mij geregistreerde gegevens opvragen,</w:t>
                         </w:r>
                       </w:sdtContent>
                     </w:sdt>
@@ -1902,13 +1821,7 @@
                       </w:sdtPr>
                       <w:sdtContent>
                         <w:r>
-                          <w:t>eventuele</w:t>
-                        </w:r>
-                        <w:r>
-                          <w:t xml:space="preserve"> </w:t>
-                        </w:r>
-                        <w:r>
-                          <w:t>onjuistheden kan bespreken met een COA-medewerker</w:t>
+                          <w:t>eventuele onjuistheden kan bespreken met een COA-medewerker</w:t>
                         </w:r>
                       </w:sdtContent>
                     </w:sdt>
@@ -1964,7 +1877,6 @@
                     <w:sdt>
                       <w:sdtPr>
                         <w:rPr>
-                          <w:rStyle w:val="TableGrid"/>
                           <w:rFonts w:cstheme="minorHAnsi"/>
                           <w:b/>
                           <w:bCs/>
@@ -1979,7 +1891,6 @@
                       <w:sdtContent>
                         <w:r>
                           <w:rPr>
-                            <w:rStyle w:val="TableGrid"/>
                             <w:rFonts w:cstheme="minorHAnsi"/>
                             <w:b/>
                             <w:bCs/>
@@ -2023,10 +1934,7 @@
                       </w:sdtPr>
                       <w:sdtContent>
                         <w:r>
-                          <w:t>de status van mijn dossier opvragen</w:t>
-                        </w:r>
-                        <w:r>
-                          <w:t>,</w:t>
+                          <w:t>de status van mijn dossier opvragen,</w:t>
                         </w:r>
                       </w:sdtContent>
                     </w:sdt>
@@ -2048,13 +1956,7 @@
                       </w:sdtPr>
                       <w:sdtContent>
                         <w:r>
-                          <w:t>kan inzien hoe de voortgang van</w:t>
-                        </w:r>
-                        <w:r>
-                          <w:t xml:space="preserve"> </w:t>
-                        </w:r>
-                        <w:r>
-                          <w:t>mijn asielaanvraag verloopt</w:t>
+                          <w:t>kan inzien hoe de voortgang van mijn asielaanvraag verloopt</w:t>
                         </w:r>
                       </w:sdtContent>
                     </w:sdt>
@@ -2110,7 +2012,6 @@
                     <w:sdt>
                       <w:sdtPr>
                         <w:rPr>
-                          <w:rStyle w:val="TableGrid"/>
                           <w:rFonts w:cstheme="minorHAnsi"/>
                           <w:b/>
                           <w:bCs/>
@@ -2125,7 +2026,6 @@
                       <w:sdtContent>
                         <w:r>
                           <w:rPr>
-                            <w:rStyle w:val="TableGrid"/>
                             <w:rFonts w:cstheme="minorHAnsi"/>
                             <w:b/>
                             <w:bCs/>
@@ -2153,10 +2053,7 @@
                       </w:sdtPr>
                       <w:sdtContent>
                         <w:r>
-                          <w:t>mijn nieuwe adres kunnen registreren</w:t>
-                        </w:r>
-                        <w:r>
-                          <w:t>,</w:t>
+                          <w:t>mijn nieuwe adres kunnen registreren,</w:t>
                         </w:r>
                       </w:sdtContent>
                     </w:sdt>
@@ -2449,7 +2346,6 @@
         <w:placeholder>
           <w:docPart w:val="673CFACF0B3A49A39689708983A6425B"/>
         </w:placeholder>
-        <w:showingPlcHdr/>
       </w:sdtPr>
       <w:sdtEndPr>
         <w:rPr>
@@ -2467,36 +2363,101 @@
             <w:rPr>
               <w:rFonts w:cstheme="minorHAnsi"/>
               <w:bCs/>
-              <w:color w:val="000000" w:themeColor="text1"/>
             </w:rPr>
           </w:pPr>
           <w:r>
             <w:rPr>
-              <w:rStyle w:val="PlaceholderText"/>
+              <w:rFonts w:cstheme="minorHAnsi"/>
+              <w:bCs/>
+              <w:noProof/>
             </w:rPr>
-            <w:t xml:space="preserve">&lt;Copy-Paste hier een kopie van je </w:t>
-          </w:r>
-          <w:r>
-            <w:rPr>
-              <w:rStyle w:val="PlaceholderText"/>
-            </w:rPr>
-            <w:t>ontwerp</w:t>
-          </w:r>
-          <w:r>
-            <w:rPr>
-              <w:rStyle w:val="PlaceholderText"/>
-            </w:rPr>
-            <w:t xml:space="preserve"> (met patterns en SOLID)</w:t>
-          </w:r>
-          <w:r>
-            <w:rPr>
-              <w:rStyle w:val="PlaceholderText"/>
-            </w:rPr>
-            <w:t>&gt;</w:t>
+            <w:drawing>
+              <wp:inline distT="0" distB="0" distL="0" distR="0" wp14:anchorId="4C384C91" wp14:editId="0F94C626">
+                <wp:extent cx="5940425" cy="5666740"/>
+                <wp:effectExtent l="0" t="0" r="3175" b="0"/>
+                <wp:docPr id="194494410" name="Picture 1"/>
+                <wp:cNvGraphicFramePr>
+                  <a:graphicFrameLocks xmlns:a="http://schemas.openxmlformats.org/drawingml/2006/main" noChangeAspect="1"/>
+                </wp:cNvGraphicFramePr>
+                <a:graphic xmlns:a="http://schemas.openxmlformats.org/drawingml/2006/main">
+                  <a:graphicData uri="http://schemas.openxmlformats.org/drawingml/2006/picture">
+                    <pic:pic xmlns:pic="http://schemas.openxmlformats.org/drawingml/2006/picture">
+                      <pic:nvPicPr>
+                        <pic:cNvPr id="194494410" name="Picture 194494410"/>
+                        <pic:cNvPicPr/>
+                      </pic:nvPicPr>
+                      <pic:blipFill>
+                        <a:blip r:embed="rId10" cstate="print">
+                          <a:extLst>
+                            <a:ext uri="{28A0092B-C50C-407E-A947-70E740481C1C}">
+                              <a14:useLocalDpi xmlns:a14="http://schemas.microsoft.com/office/drawing/2010/main" val="0"/>
+                            </a:ext>
+                          </a:extLst>
+                        </a:blip>
+                        <a:stretch>
+                          <a:fillRect/>
+                        </a:stretch>
+                      </pic:blipFill>
+                      <pic:spPr>
+                        <a:xfrm>
+                          <a:off x="0" y="0"/>
+                          <a:ext cx="5940425" cy="5666740"/>
+                        </a:xfrm>
+                        <a:prstGeom prst="rect">
+                          <a:avLst/>
+                        </a:prstGeom>
+                      </pic:spPr>
+                    </pic:pic>
+                  </a:graphicData>
+                </a:graphic>
+              </wp:inline>
+            </w:drawing>
           </w:r>
         </w:p>
       </w:sdtContent>
     </w:sdt>
+    <w:p>
+      <w:pPr>
+        <w:spacing w:after="0"/>
+        <w:jc w:val="both"/>
+        <w:rPr>
+          <w:rFonts w:cstheme="minorHAnsi"/>
+          <w:bCs/>
+          <w:color w:val="000000" w:themeColor="text1"/>
+        </w:rPr>
+      </w:pPr>
+      <w:r>
+        <w:rPr>
+          <w:rFonts w:cstheme="minorHAnsi"/>
+          <w:bCs/>
+        </w:rPr>
+        <w:t xml:space="preserve">Hier is ook een link naar de Lucidchart file: </w:t>
+      </w:r>
+      <w:hyperlink r:id="rId11" w:history="1">
+        <w:r>
+          <w:rPr>
+            <w:rStyle w:val="Hyperlink"/>
+            <w:rFonts w:cstheme="minorHAnsi"/>
+            <w:bCs/>
+          </w:rPr>
+          <w:t>https://lucid.app/lucidchart/6c2ed75c-1e49-4ae9-88ca-767417be5e91/edit?viewport_loc=3099%2C-3078%2C5965%2C2835%2CHWEp-vi-RSFO&amp;invitationId=inv_be95474f-5fe9-470a-82e5-6145f47f77c7</w:t>
+        </w:r>
+      </w:hyperlink>
+      <w:r>
+        <w:rPr>
+          <w:rFonts w:cstheme="minorHAnsi"/>
+          <w:bCs/>
+        </w:rPr>
+        <w:t xml:space="preserve"> </w:t>
+      </w:r>
+      <w:r>
+        <w:rPr>
+          <w:rFonts w:cstheme="minorHAnsi"/>
+          <w:bCs/>
+        </w:rPr>
+        <w:t>(V2)</w:t>
+      </w:r>
+    </w:p>
     <w:p>
       <w:pPr>
         <w:pStyle w:val="Java"/>
@@ -2532,6 +2493,19 @@
           <w:szCs w:val="40"/>
         </w:rPr>
       </w:pPr>
+    </w:p>
+    <w:p>
+      <w:pPr>
+        <w:jc w:val="center"/>
+        <w:rPr>
+          <w:rFonts w:ascii="Gill Sans Nova Cond XBd" w:hAnsi="Gill Sans Nova Cond XBd"/>
+          <w:b/>
+          <w:bCs/>
+          <w:color w:val="9EA700"/>
+          <w:sz w:val="40"/>
+          <w:szCs w:val="40"/>
+        </w:rPr>
+      </w:pPr>
       <w:r>
         <w:rPr>
           <w:rFonts w:ascii="Gill Sans Nova Cond XBd" w:hAnsi="Gill Sans Nova Cond XBd"/>
@@ -2541,6 +2515,7 @@
           <w:sz w:val="40"/>
           <w:szCs w:val="40"/>
         </w:rPr>
+        <w:lastRenderedPageBreak/>
         <w:t>PATTERNS</w:t>
       </w:r>
     </w:p>
@@ -2729,14 +2704,14 @@
                 <w:rStyle w:val="MissionStatement"/>
                 <w:rFonts w:cstheme="minorHAnsi"/>
               </w:rPr>
-              <w:t>method</w:t>
+              <w:t>methode</w:t>
             </w:r>
             <w:r>
               <w:rPr>
                 <w:rStyle w:val="MissionStatement"/>
                 <w:rFonts w:cstheme="minorHAnsi"/>
               </w:rPr>
-              <w:t xml:space="preserve"> (s)</w:t>
+              <w:t>(s)</w:t>
             </w:r>
             <w:r>
               <w:rPr>
@@ -2762,87 +2737,15 @@
                 <w:placeholder>
                   <w:docPart w:val="0202CF46BB33421197DFB932101BADC0"/>
                 </w:placeholder>
-                <w:showingPlcHdr/>
                 <w:text/>
               </w:sdtPr>
               <w:sdtContent>
                 <w:r>
                   <w:rPr>
-                    <w:rStyle w:val="PlaceholderText"/>
-                    <w:rFonts w:asciiTheme="minorHAnsi" w:hAnsiTheme="minorHAnsi" w:cstheme="minorHAnsi"/>
-                    <w:sz w:val="22"/>
+                    <w:rStyle w:val="MissionStatement"/>
+                    <w:rFonts w:cstheme="minorHAnsi"/>
                   </w:rPr>
-                  <w:t>&lt;na</w:t>
-                </w:r>
-                <w:r>
-                  <w:rPr>
-                    <w:rStyle w:val="PlaceholderText"/>
-                    <w:rFonts w:asciiTheme="minorHAnsi" w:hAnsiTheme="minorHAnsi" w:cstheme="minorHAnsi"/>
-                    <w:sz w:val="22"/>
-                  </w:rPr>
-                  <w:t>(</w:t>
-                </w:r>
-                <w:r>
-                  <w:rPr>
-                    <w:rStyle w:val="PlaceholderText"/>
-                    <w:rFonts w:asciiTheme="minorHAnsi" w:hAnsiTheme="minorHAnsi" w:cstheme="minorHAnsi"/>
-                    <w:sz w:val="22"/>
-                  </w:rPr>
-                  <w:t>a</w:t>
-                </w:r>
-                <w:r>
-                  <w:rPr>
-                    <w:rStyle w:val="PlaceholderText"/>
-                    <w:rFonts w:asciiTheme="minorHAnsi" w:hAnsiTheme="minorHAnsi" w:cstheme="minorHAnsi"/>
-                    <w:sz w:val="22"/>
-                  </w:rPr>
-                  <w:t>)</w:t>
-                </w:r>
-                <w:r>
-                  <w:rPr>
-                    <w:rStyle w:val="PlaceholderText"/>
-                    <w:rFonts w:asciiTheme="minorHAnsi" w:hAnsiTheme="minorHAnsi" w:cstheme="minorHAnsi"/>
-                    <w:sz w:val="22"/>
-                  </w:rPr>
-                  <w:t>m</w:t>
-                </w:r>
-                <w:r>
-                  <w:rPr>
-                    <w:rStyle w:val="PlaceholderText"/>
-                    <w:rFonts w:asciiTheme="minorHAnsi" w:hAnsiTheme="minorHAnsi" w:cstheme="minorHAnsi"/>
-                    <w:sz w:val="22"/>
-                  </w:rPr>
-                  <w:t>(en) van</w:t>
-                </w:r>
-                <w:r>
-                  <w:rPr>
-                    <w:rStyle w:val="PlaceholderText"/>
-                    <w:rFonts w:asciiTheme="minorHAnsi" w:hAnsiTheme="minorHAnsi" w:cstheme="minorHAnsi"/>
-                    <w:sz w:val="22"/>
-                  </w:rPr>
-                  <w:t xml:space="preserve"> template method</w:t>
-                </w:r>
-                <w:r>
-                  <w:rPr>
-                    <w:rStyle w:val="PlaceholderText"/>
-                    <w:rFonts w:asciiTheme="minorHAnsi" w:hAnsiTheme="minorHAnsi" w:cstheme="minorHAnsi"/>
-                    <w:sz w:val="22"/>
-                  </w:rPr>
-                  <w:t>(</w:t>
-                </w:r>
-                <w:r>
-                  <w:rPr>
-                    <w:rStyle w:val="PlaceholderText"/>
-                  </w:rPr>
-                  <w:t>s)</w:t>
-                </w:r>
-                <w:r>
-                  <w:rPr>
-                    <w:rStyle w:val="PlaceholderText"/>
-                    <w:rFonts w:asciiTheme="minorHAnsi" w:hAnsiTheme="minorHAnsi" w:cstheme="minorHAnsi"/>
-                    <w:sz w:val="22"/>
-                  </w:rPr>
-                  <w:t>&gt;</w:t>
+                  <w:t>Inloggen()</w:t>
                 </w:r>
               </w:sdtContent>
             </w:sdt>
@@ -2864,7 +2767,6 @@
               <w:placeholder>
                 <w:docPart w:val="AAEC76BB973245ACA18F6B58669D996B"/>
               </w:placeholder>
-              <w:showingPlcHdr/>
             </w:sdtPr>
             <w:sdtEndPr>
               <w:rPr>
@@ -2888,101 +2790,10 @@
                 </w:pPr>
                 <w:r>
                   <w:rPr>
-                    <w:rStyle w:val="PlaceholderText"/>
-                    <w:rFonts w:asciiTheme="minorHAnsi" w:hAnsiTheme="minorHAnsi" w:cstheme="minorHAnsi"/>
-                    <w:sz w:val="22"/>
+                    <w:rStyle w:val="MissionStatement"/>
+                    <w:rFonts w:cstheme="minorHAnsi"/>
                   </w:rPr>
-                  <w:t>&lt;</w:t>
-                </w:r>
-                <w:r>
-                  <w:rPr>
-                    <w:rStyle w:val="PlaceholderText"/>
-                    <w:rFonts w:asciiTheme="minorHAnsi" w:hAnsiTheme="minorHAnsi" w:cstheme="minorHAnsi"/>
-                    <w:sz w:val="22"/>
-                  </w:rPr>
-                  <w:t xml:space="preserve">Hoe heb je </w:t>
-                </w:r>
-                <w:r>
-                  <w:rPr>
-                    <w:rStyle w:val="PlaceholderText"/>
-                    <w:rFonts w:asciiTheme="minorHAnsi" w:hAnsiTheme="minorHAnsi" w:cstheme="minorHAnsi"/>
-                    <w:sz w:val="22"/>
-                  </w:rPr>
-                  <w:t>dit</w:t>
-                </w:r>
-                <w:r>
-                  <w:rPr>
-                    <w:rStyle w:val="PlaceholderText"/>
-                    <w:rFonts w:asciiTheme="minorHAnsi" w:hAnsiTheme="minorHAnsi" w:cstheme="minorHAnsi"/>
-                    <w:sz w:val="22"/>
-                  </w:rPr>
-                  <w:t xml:space="preserve"> pattern</w:t>
-                </w:r>
-                <w:r>
-                  <w:rPr>
-                    <w:rStyle w:val="PlaceholderText"/>
-                    <w:rFonts w:asciiTheme="minorHAnsi" w:hAnsiTheme="minorHAnsi" w:cstheme="minorHAnsi"/>
-                    <w:sz w:val="22"/>
-                  </w:rPr>
-                  <w:t xml:space="preserve"> toegepast</w:t>
-                </w:r>
-                <w:r>
-                  <w:rPr>
-                    <w:rStyle w:val="PlaceholderText"/>
-                    <w:rFonts w:asciiTheme="minorHAnsi" w:hAnsiTheme="minorHAnsi" w:cstheme="minorHAnsi"/>
-                    <w:sz w:val="22"/>
-                  </w:rPr>
-                  <w:t>, welke rol speelt de hierboven genoemde template method daarbij</w:t>
-                </w:r>
-                <w:r>
-                  <w:rPr>
-                    <w:rStyle w:val="PlaceholderText"/>
-                    <w:rFonts w:asciiTheme="minorHAnsi" w:hAnsiTheme="minorHAnsi" w:cstheme="minorHAnsi"/>
-                    <w:sz w:val="22"/>
-                  </w:rPr>
-                  <w:t xml:space="preserve"> en met welk doel</w:t>
-                </w:r>
-                <w:r>
-                  <w:rPr>
-                    <w:rStyle w:val="PlaceholderText"/>
-                    <w:rFonts w:asciiTheme="minorHAnsi" w:hAnsiTheme="minorHAnsi" w:cstheme="minorHAnsi"/>
-                    <w:sz w:val="22"/>
-                  </w:rPr>
-                  <w:t xml:space="preserve"> heb je het </w:t>
-                </w:r>
-                <w:r>
-                  <w:rPr>
-                    <w:rStyle w:val="PlaceholderText"/>
-                    <w:rFonts w:asciiTheme="minorHAnsi" w:hAnsiTheme="minorHAnsi" w:cstheme="minorHAnsi"/>
-                    <w:i/>
-                    <w:iCs/>
-                    <w:sz w:val="22"/>
-                  </w:rPr>
-                  <w:t>Template Method Pattern</w:t>
-                </w:r>
-                <w:r>
-                  <w:rPr>
-                    <w:rStyle w:val="PlaceholderText"/>
-                    <w:rFonts w:asciiTheme="minorHAnsi" w:hAnsiTheme="minorHAnsi" w:cstheme="minorHAnsi"/>
-                    <w:sz w:val="22"/>
-                  </w:rPr>
-                  <w:t xml:space="preserve"> gebruikt</w:t>
-                </w:r>
-                <w:r>
-                  <w:rPr>
-                    <w:rStyle w:val="PlaceholderText"/>
-                    <w:rFonts w:asciiTheme="minorHAnsi" w:hAnsiTheme="minorHAnsi" w:cstheme="minorHAnsi"/>
-                    <w:sz w:val="22"/>
-                  </w:rPr>
-                  <w:t>?</w:t>
-                </w:r>
-                <w:r>
-                  <w:rPr>
-                    <w:rStyle w:val="PlaceholderText"/>
-                    <w:rFonts w:asciiTheme="minorHAnsi" w:hAnsiTheme="minorHAnsi" w:cstheme="minorHAnsi"/>
-                    <w:sz w:val="22"/>
-                  </w:rPr>
-                  <w:t>&gt;</w:t>
+                  <w:t>De Template Method Pattern wordt toegepast door de klassen rondom Gebruikers. Elke type gebruiker krijgt een eigen dashboard te zien. In Gebruiker wordt de structuur van de inlog-methode gemaakt. In de klasse dat Gebruiker implementeren, wordt deze inlog-methode verder volledig uitgewerkt die past bij de logica dat er wordt vereist van de methode. Dit zorgt ervoor dat code steeds niet herhaal wordt, doordat het al in de klasse Gebruiker staat, en ook de code meer overzichtelijker maakt.</w:t>
                 </w:r>
               </w:p>
             </w:sdtContent>
@@ -3032,27 +2843,7 @@
                     <w:sz w:val="22"/>
                     <w:lang w:val="nl-NL"/>
                   </w:rPr>
-                  <w:t>O</w:t>
-                </w:r>
-                <w:proofErr w:type="spellStart"/>
-                <w:r>
-                  <w:rPr>
-                    <w:rStyle w:val="JavaChar"/>
-                    <w:rFonts w:asciiTheme="minorHAnsi" w:hAnsiTheme="minorHAnsi" w:cstheme="minorHAnsi"/>
-                    <w:sz w:val="22"/>
-                    <w:lang w:val="nl-NL"/>
-                  </w:rPr>
-                  <w:t>bserver</w:t>
-                </w:r>
-                <w:proofErr w:type="spellEnd"/>
-                <w:r>
-                  <w:rPr>
-                    <w:rStyle w:val="JavaChar"/>
-                    <w:rFonts w:asciiTheme="minorHAnsi" w:hAnsiTheme="minorHAnsi" w:cstheme="minorHAnsi"/>
-                    <w:sz w:val="22"/>
-                    <w:lang w:val="nl-NL"/>
-                  </w:rPr>
-                  <w:t xml:space="preserve"> Pattern</w:t>
+                  <w:t>Observer Pattern</w:t>
                 </w:r>
               </w:p>
             </w:tc>
@@ -3068,7 +2859,6 @@
             <w:placeholder>
               <w:docPart w:val="93EDECEEE07F450CB7E96CF2166A4D00"/>
             </w:placeholder>
-            <w:showingPlcHdr/>
           </w:sdtPr>
           <w:sdtEndPr>
             <w:rPr>
@@ -3094,43 +2884,40 @@
                 </w:pPr>
                 <w:r>
                   <w:rPr>
-                    <w:rStyle w:val="PlaceholderText"/>
-                    <w:rFonts w:asciiTheme="minorHAnsi" w:hAnsiTheme="minorHAnsi" w:cstheme="minorHAnsi"/>
-                    <w:sz w:val="22"/>
+                    <w:rStyle w:val="MissionStatement"/>
+                    <w:rFonts w:cstheme="minorHAnsi"/>
                   </w:rPr>
-                  <w:t>&lt;</w:t>
+                  <w:t xml:space="preserve">De Observer Pattern wordt toegepast door de klassen Dossier, Vluchteling, COAMedewerker en AZCMedewerker. De klasse Dossier wordt als subject gebruikt om de observers aan te maken en ze ook weer te verwijderen. Ook wordt de klasse gebruikt door middel van de methode </w:t>
+                </w:r>
+                <w:proofErr w:type="gramStart"/>
+                <w:r>
+                  <w:rPr>
+                    <w:rStyle w:val="MissionStatement"/>
+                    <w:rFonts w:cstheme="minorHAnsi"/>
+                  </w:rPr>
+                  <w:t>notifyObservers(</w:t>
+                </w:r>
+                <w:proofErr w:type="gramEnd"/>
+                <w:r>
+                  <w:rPr>
+                    <w:rStyle w:val="MissionStatement"/>
+                    <w:rFonts w:cstheme="minorHAnsi"/>
+                  </w:rPr>
+                  <w:t>), om de observers te notificeren wanneer er aanpassingen in een dossier gebeurd. De notificati</w:t>
                 </w:r>
                 <w:r>
                   <w:rPr>
-                    <w:rStyle w:val="PlaceholderText"/>
-                    <w:rFonts w:asciiTheme="minorHAnsi" w:hAnsiTheme="minorHAnsi" w:cstheme="minorHAnsi"/>
-                    <w:sz w:val="22"/>
+                    <w:rStyle w:val="MissionStatement"/>
+                    <w:rFonts w:cstheme="minorHAnsi"/>
                   </w:rPr>
-                  <w:t xml:space="preserve">Hoe heb je het </w:t>
+                  <w:t>e</w:t>
                 </w:r>
                 <w:r>
                   <w:rPr>
-                    <w:rStyle w:val="PlaceholderText"/>
-                    <w:rFonts w:asciiTheme="minorHAnsi" w:hAnsiTheme="minorHAnsi" w:cstheme="minorHAnsi"/>
-                    <w:sz w:val="22"/>
+                    <w:rStyle w:val="MissionStatement"/>
+                    <w:rFonts w:cstheme="minorHAnsi"/>
                   </w:rPr>
-                  <w:t>tweede pattern</w:t>
-                </w:r>
-                <w:r>
-                  <w:rPr>
-                    <w:rStyle w:val="PlaceholderText"/>
-                    <w:rFonts w:asciiTheme="minorHAnsi" w:hAnsiTheme="minorHAnsi" w:cstheme="minorHAnsi"/>
-                    <w:sz w:val="22"/>
-                  </w:rPr>
-                  <w:t xml:space="preserve"> toegepast en met welk doel?</w:t>
-                </w:r>
-                <w:r>
-                  <w:rPr>
-                    <w:rStyle w:val="PlaceholderText"/>
-                    <w:rFonts w:asciiTheme="minorHAnsi" w:hAnsiTheme="minorHAnsi" w:cstheme="minorHAnsi"/>
-                    <w:sz w:val="22"/>
-                  </w:rPr>
-                  <w:t>&gt;</w:t>
+                  <w:t xml:space="preserve"> wordt naar de klassen Vluchteling, COAMedewerker en AZCMedewerker verstuurd, zodat zij ook op de hoogte zijn van alle aanpassingen.</w:t>
                 </w:r>
               </w:p>
             </w:tc>
@@ -3349,7 +3136,6 @@
               <w:placeholder>
                 <w:docPart w:val="236083B56E64460BA4A1B5BC4BCE974B"/>
               </w:placeholder>
-              <w:showingPlcHdr/>
             </w:sdtPr>
             <w:sdtEndPr>
               <w:rPr>
@@ -3373,51 +3159,87 @@
                 </w:pPr>
                 <w:r>
                   <w:rPr>
-                    <w:rStyle w:val="PlaceholderText"/>
-                    <w:rFonts w:asciiTheme="minorHAnsi" w:hAnsiTheme="minorHAnsi" w:cstheme="minorHAnsi"/>
-                    <w:sz w:val="22"/>
+                    <w:rStyle w:val="MissionStatement"/>
+                    <w:rFonts w:cstheme="minorHAnsi"/>
                   </w:rPr>
-                  <w:t>&lt;</w:t>
+                  <w:t xml:space="preserve">Het Single Responsibility Principle wordt toegepast via de Interface IRapport. In IRapport wordt er alleen maar een concept gemaakt voor het genereren van een rapportage. Hierdoor hoeft de klasse Beheerder daar niet op te focussen, door de rapport Functionaliteiten gescheiden te houden. De Rapporten kunnen hierdoor ook makkelijker </w:t>
                 </w:r>
                 <w:r>
                   <w:rPr>
-                    <w:rStyle w:val="PlaceholderText"/>
-                    <w:rFonts w:asciiTheme="minorHAnsi" w:hAnsiTheme="minorHAnsi" w:cstheme="minorHAnsi"/>
-                    <w:sz w:val="22"/>
+                    <w:rStyle w:val="MissionStatement"/>
+                    <w:rFonts w:cstheme="minorHAnsi"/>
                   </w:rPr>
-                  <w:t>Hoe heb je di</w:t>
+                  <w:t xml:space="preserve">worden </w:t>
                 </w:r>
                 <w:r>
                   <w:rPr>
-                    <w:rStyle w:val="PlaceholderText"/>
-                    <w:rFonts w:asciiTheme="minorHAnsi" w:hAnsiTheme="minorHAnsi" w:cstheme="minorHAnsi"/>
-                    <w:sz w:val="22"/>
+                    <w:rStyle w:val="MissionStatement"/>
+                    <w:rFonts w:cstheme="minorHAnsi"/>
                   </w:rPr>
-                  <w:t xml:space="preserve">t </w:t>
+                  <w:t>aan</w:t>
                 </w:r>
                 <w:r>
                   <w:rPr>
-                    <w:rStyle w:val="PlaceholderText"/>
-                    <w:rFonts w:asciiTheme="minorHAnsi" w:hAnsiTheme="minorHAnsi" w:cstheme="minorHAnsi"/>
-                    <w:sz w:val="22"/>
+                    <w:rStyle w:val="MissionStatement"/>
+                    <w:rFonts w:cstheme="minorHAnsi"/>
                   </w:rPr>
-                  <w:t>principe</w:t>
+                  <w:t xml:space="preserve"> </w:t>
                 </w:r>
                 <w:r>
                   <w:rPr>
-                    <w:rStyle w:val="PlaceholderText"/>
-                    <w:rFonts w:asciiTheme="minorHAnsi" w:hAnsiTheme="minorHAnsi" w:cstheme="minorHAnsi"/>
-                    <w:sz w:val="22"/>
+                    <w:rStyle w:val="MissionStatement"/>
+                    <w:rFonts w:cstheme="minorHAnsi"/>
                   </w:rPr>
-                  <w:t xml:space="preserve"> toegepast en met welk doel?</w:t>
+                  <w:t>gepas</w:t>
                 </w:r>
                 <w:r>
                   <w:rPr>
-                    <w:rStyle w:val="PlaceholderText"/>
-                    <w:rFonts w:asciiTheme="minorHAnsi" w:hAnsiTheme="minorHAnsi" w:cstheme="minorHAnsi"/>
-                    <w:sz w:val="22"/>
+                    <w:rStyle w:val="MissionStatement"/>
+                    <w:rFonts w:cstheme="minorHAnsi"/>
                   </w:rPr>
-                  <w:t>&gt;</w:t>
+                  <w:t>t</w:t>
+                </w:r>
+                <w:r>
+                  <w:rPr>
+                    <w:rStyle w:val="MissionStatement"/>
+                    <w:rFonts w:cstheme="minorHAnsi"/>
+                  </w:rPr>
+                  <w:t xml:space="preserve"> en </w:t>
+                </w:r>
+                <w:r>
+                  <w:rPr>
+                    <w:rStyle w:val="MissionStatement"/>
+                    <w:rFonts w:cstheme="minorHAnsi"/>
+                  </w:rPr>
+                  <w:t xml:space="preserve">worden </w:t>
+                </w:r>
+                <w:r>
+                  <w:rPr>
+                    <w:rStyle w:val="MissionStatement"/>
+                    <w:rFonts w:cstheme="minorHAnsi"/>
+                  </w:rPr>
+                  <w:t>uitgebreid</w:t>
+                </w:r>
+                <w:r>
+                  <w:rPr>
+                    <w:rStyle w:val="MissionStatement"/>
+                    <w:rFonts w:cstheme="minorHAnsi"/>
+                  </w:rPr>
+                  <w:t xml:space="preserve"> in de klassen waar ze worden </w:t>
+                </w:r>
+                <w:r>
+                  <w:rPr>
+                    <w:rStyle w:val="MissionStatement"/>
+                    <w:rFonts w:cstheme="minorHAnsi"/>
+                  </w:rPr>
+                  <w:t>geïmplementeerd</w:t>
+                </w:r>
+                <w:r>
+                  <w:rPr>
+                    <w:rStyle w:val="MissionStatement"/>
+                    <w:rFonts w:cstheme="minorHAnsi"/>
+                  </w:rPr>
+                  <w:t>.</w:t>
                 </w:r>
               </w:p>
             </w:sdtContent>
@@ -3464,7 +3286,6 @@
               <w:placeholder>
                 <w:docPart w:val="260D5C107DBA4C6DA180B4091F2A7150"/>
               </w:placeholder>
-              <w:showingPlcHdr/>
             </w:sdtPr>
             <w:sdtEndPr>
               <w:rPr>
@@ -3486,43 +3307,52 @@
                 </w:pPr>
                 <w:r>
                   <w:rPr>
-                    <w:rStyle w:val="PlaceholderText"/>
-                    <w:rFonts w:asciiTheme="minorHAnsi" w:hAnsiTheme="minorHAnsi" w:cstheme="minorHAnsi"/>
-                    <w:sz w:val="22"/>
+                    <w:rStyle w:val="MissionStatement"/>
+                    <w:rFonts w:cstheme="minorHAnsi"/>
                   </w:rPr>
-                  <w:t>&lt;</w:t>
+                  <w:t>Gebruiker klasse is een voorbeeld van een Open/</w:t>
                 </w:r>
                 <w:r>
                   <w:rPr>
-                    <w:rStyle w:val="PlaceholderText"/>
-                    <w:rFonts w:asciiTheme="minorHAnsi" w:hAnsiTheme="minorHAnsi" w:cstheme="minorHAnsi"/>
-                    <w:sz w:val="22"/>
+                    <w:rStyle w:val="MissionStatement"/>
+                    <w:rFonts w:cstheme="minorHAnsi"/>
                   </w:rPr>
-                  <w:t>Hoe heb je di</w:t>
+                  <w:t>Closed</w:t>
                 </w:r>
                 <w:r>
                   <w:rPr>
-                    <w:rStyle w:val="PlaceholderText"/>
-                    <w:rFonts w:asciiTheme="minorHAnsi" w:hAnsiTheme="minorHAnsi" w:cstheme="minorHAnsi"/>
-                    <w:sz w:val="22"/>
+                    <w:rStyle w:val="MissionStatement"/>
+                    <w:rFonts w:cstheme="minorHAnsi"/>
                   </w:rPr>
-                  <w:t xml:space="preserve">t </w:t>
+                  <w:t xml:space="preserve"> Principle. Open voor </w:t>
                 </w:r>
                 <w:r>
                   <w:rPr>
-                    <w:rStyle w:val="PlaceholderText"/>
-                    <w:rFonts w:asciiTheme="minorHAnsi" w:hAnsiTheme="minorHAnsi" w:cstheme="minorHAnsi"/>
-                    <w:sz w:val="22"/>
+                    <w:rStyle w:val="MissionStatement"/>
+                    <w:rFonts w:cstheme="minorHAnsi"/>
                   </w:rPr>
-                  <w:t>principe toegepast en met welk doel?</w:t>
+                  <w:t>uitbreiding</w:t>
                 </w:r>
                 <w:r>
                   <w:rPr>
-                    <w:rStyle w:val="PlaceholderText"/>
-                    <w:rFonts w:asciiTheme="minorHAnsi" w:hAnsiTheme="minorHAnsi" w:cstheme="minorHAnsi"/>
-                    <w:sz w:val="22"/>
+                    <w:rStyle w:val="MissionStatement"/>
+                    <w:rFonts w:cstheme="minorHAnsi"/>
                   </w:rPr>
-                  <w:t>&gt;</w:t>
+                  <w:t>, maar gesloten voor wijzigingen. Doordat Gebruiker</w:t>
+                </w:r>
+                <w:r>
+                  <w:rPr>
+                    <w:rStyle w:val="MissionStatement"/>
+                    <w:rFonts w:cstheme="minorHAnsi"/>
+                  </w:rPr>
+                  <w:t xml:space="preserve"> een</w:t>
+                </w:r>
+                <w:r>
+                  <w:rPr>
+                    <w:rStyle w:val="MissionStatement"/>
+                    <w:rFonts w:cstheme="minorHAnsi"/>
+                  </w:rPr>
+                  <w:t xml:space="preserve"> child-klasse alles kan laten overerven, kunnen er uitbreidingen plaatsvinden (Bijvoorbeeld als er een nieuwe type gebruiker komt en deze te laten erven van de klasse Gebruiker). Niks hoeft gewijzigd te worden in Gebruiker, waardoor de klasse gesloten staat voor wijzigingen.</w:t>
                 </w:r>
               </w:p>
             </w:sdtContent>
@@ -3569,7 +3399,6 @@
               <w:placeholder>
                 <w:docPart w:val="F4CFD3B89A8947AE995747BDF8072D4A"/>
               </w:placeholder>
-              <w:showingPlcHdr/>
             </w:sdtPr>
             <w:sdtEndPr>
               <w:rPr>
@@ -3591,43 +3420,18 @@
                 </w:pPr>
                 <w:r>
                   <w:rPr>
-                    <w:rStyle w:val="PlaceholderText"/>
-                    <w:rFonts w:asciiTheme="minorHAnsi" w:hAnsiTheme="minorHAnsi" w:cstheme="minorHAnsi"/>
-                    <w:sz w:val="22"/>
+                    <w:rStyle w:val="MissionStatement"/>
+                    <w:rFonts w:cstheme="minorHAnsi"/>
                   </w:rPr>
-                  <w:t>&lt;</w:t>
+                  <w:t xml:space="preserve">LSP wordt toegepast op de gebruiker klasse. Hoe het hier gebruikt wordt doordat COAMedewerker, Beheerder, AZCMedewerker en Vluchteling child-klasses zijn van Gebruiker, kunnen deze klasse als vervangende klassen voor Gebruiker gebruikt worden. Wanneer deze klassen gebruikt worden, verandert er niets aan het gedrag van het programma. Met deze toepassing kunnen we er ook voor zorgen dat de </w:t>
                 </w:r>
                 <w:r>
                   <w:rPr>
-                    <w:rStyle w:val="PlaceholderText"/>
-                    <w:rFonts w:asciiTheme="minorHAnsi" w:hAnsiTheme="minorHAnsi" w:cstheme="minorHAnsi"/>
-                    <w:sz w:val="22"/>
+                    <w:rStyle w:val="MissionStatement"/>
+                    <w:rFonts w:cstheme="minorHAnsi"/>
                   </w:rPr>
-                  <w:t>Hoe heb je di</w:t>
-                </w:r>
-                <w:r>
-                  <w:rPr>
-                    <w:rStyle w:val="PlaceholderText"/>
-                    <w:rFonts w:asciiTheme="minorHAnsi" w:hAnsiTheme="minorHAnsi" w:cstheme="minorHAnsi"/>
-                    <w:sz w:val="22"/>
-                  </w:rPr>
-                  <w:t xml:space="preserve">t </w:t>
-                </w:r>
-                <w:r>
-                  <w:rPr>
-                    <w:rStyle w:val="PlaceholderText"/>
-                    <w:rFonts w:asciiTheme="minorHAnsi" w:hAnsiTheme="minorHAnsi" w:cstheme="minorHAnsi"/>
-                    <w:sz w:val="22"/>
-                  </w:rPr>
-                  <w:t>principe toegepast en met welk doel?</w:t>
-                </w:r>
-                <w:r>
-                  <w:rPr>
-                    <w:rStyle w:val="PlaceholderText"/>
-                    <w:rFonts w:asciiTheme="minorHAnsi" w:hAnsiTheme="minorHAnsi" w:cstheme="minorHAnsi"/>
-                    <w:sz w:val="22"/>
-                  </w:rPr>
-                  <w:t>&gt;</w:t>
+                  <w:lastRenderedPageBreak/>
+                  <w:t>programma verschillende inlog logica heeft voor iedere gebruikerstype, waardoor iedere gebruiker een eigen dashboard kan krijgen dat relevant voor hen is, terwijl het richtlijnen volgt van de klasse Gebruiker.</w:t>
                 </w:r>
               </w:p>
             </w:sdtContent>
@@ -3656,6 +3460,7 @@
                 <w:sz w:val="22"/>
                 <w:lang w:val="nl-NL"/>
               </w:rPr>
+              <w:lastRenderedPageBreak/>
               <w:t>Interface Segragation</w:t>
             </w:r>
           </w:p>
@@ -3674,7 +3479,6 @@
               <w:placeholder>
                 <w:docPart w:val="FA9FB84B763D4408A00A38C9159B2BFE"/>
               </w:placeholder>
-              <w:showingPlcHdr/>
             </w:sdtPr>
             <w:sdtEndPr>
               <w:rPr>
@@ -3696,43 +3500,38 @@
                 </w:pPr>
                 <w:r>
                   <w:rPr>
-                    <w:rStyle w:val="PlaceholderText"/>
-                    <w:rFonts w:asciiTheme="minorHAnsi" w:hAnsiTheme="minorHAnsi" w:cstheme="minorHAnsi"/>
-                    <w:sz w:val="22"/>
+                    <w:rStyle w:val="MissionStatement"/>
+                    <w:rFonts w:cstheme="minorHAnsi"/>
                   </w:rPr>
-                  <w:t>&lt;</w:t>
+                  <w:t>Doordat er met verschillende dashboards gewerkt gaat worden, kunnen we hiervoor de Interface Segregation Principle toepassen. Voor elke gebruiker</w:t>
                 </w:r>
                 <w:r>
                   <w:rPr>
-                    <w:rStyle w:val="PlaceholderText"/>
-                    <w:rFonts w:asciiTheme="minorHAnsi" w:hAnsiTheme="minorHAnsi" w:cstheme="minorHAnsi"/>
-                    <w:sz w:val="22"/>
+                    <w:rStyle w:val="MissionStatement"/>
+                    <w:rFonts w:cstheme="minorHAnsi"/>
                   </w:rPr>
-                  <w:t>Hoe heb je di</w:t>
+                  <w:t>s</w:t>
                 </w:r>
                 <w:r>
                   <w:rPr>
-                    <w:rStyle w:val="PlaceholderText"/>
-                    <w:rFonts w:asciiTheme="minorHAnsi" w:hAnsiTheme="minorHAnsi" w:cstheme="minorHAnsi"/>
-                    <w:sz w:val="22"/>
+                    <w:rStyle w:val="MissionStatement"/>
+                    <w:rFonts w:cstheme="minorHAnsi"/>
                   </w:rPr>
-                  <w:t xml:space="preserve">t </w:t>
+                  <w:t xml:space="preserve">type wordt er een dashboard gemaakt waarop informatie staat dat relevant voor hen is. Omdat het in de form van een interface is, kunnen we elke klasse methods meegegeven die relevant voor hen is. Dit zorgt ervoor dat interfaces niet </w:t>
                 </w:r>
                 <w:r>
                   <w:rPr>
-                    <w:rStyle w:val="PlaceholderText"/>
-                    <w:rFonts w:asciiTheme="minorHAnsi" w:hAnsiTheme="minorHAnsi" w:cstheme="minorHAnsi"/>
-                    <w:sz w:val="22"/>
+                    <w:rStyle w:val="MissionStatement"/>
+                    <w:rFonts w:cstheme="minorHAnsi"/>
                   </w:rPr>
-                  <w:t>principe toegepast en met welk doel?</w:t>
+                  <w:t>geïmplementeerd</w:t>
                 </w:r>
                 <w:r>
                   <w:rPr>
-                    <w:rStyle w:val="PlaceholderText"/>
-                    <w:rFonts w:asciiTheme="minorHAnsi" w:hAnsiTheme="minorHAnsi" w:cstheme="minorHAnsi"/>
-                    <w:sz w:val="22"/>
+                    <w:rStyle w:val="MissionStatement"/>
+                    <w:rFonts w:cstheme="minorHAnsi"/>
                   </w:rPr>
-                  <w:t>&gt;</w:t>
+                  <w:t xml:space="preserve"> worden in klasse waar ze niet nodig zijn.</w:t>
                 </w:r>
               </w:p>
             </w:sdtContent>
@@ -3858,8 +3657,8 @@
       </w:pPr>
     </w:p>
     <w:sectPr>
-      <w:headerReference w:type="default" r:id="rId10"/>
-      <w:footerReference w:type="default" r:id="rId11"/>
+      <w:headerReference w:type="default" r:id="rId12"/>
+      <w:footerReference w:type="default" r:id="rId13"/>
       <w:pgSz w:w="11906" w:h="16838"/>
       <w:pgMar w:top="1417" w:right="1417" w:bottom="1417" w:left="1134" w:header="708" w:footer="708" w:gutter="0"/>
       <w:cols w:space="708"/>
@@ -3870,7 +3669,7 @@
 </file>
 
 <file path=word/endnotes.xml><?xml version="1.0" encoding="utf-8"?>
-<w:endnotes xmlns:wpc="http://schemas.microsoft.com/office/word/2010/wordprocessingCanvas" xmlns:cx="http://schemas.microsoft.com/office/drawing/2014/chartex" xmlns:cx1="http://schemas.microsoft.com/office/drawing/2015/9/8/chartex" xmlns:cx2="http://schemas.microsoft.com/office/drawing/2015/10/21/chartex" xmlns:cx3="http://schemas.microsoft.com/office/drawing/2016/5/9/chartex" xmlns:cx4="http://schemas.microsoft.com/office/drawing/2016/5/10/chartex" xmlns:cx5="http://schemas.microsoft.com/office/drawing/2016/5/11/chartex" xmlns:cx6="http://schemas.microsoft.com/office/drawing/2016/5/12/chartex" xmlns:cx7="http://schemas.microsoft.com/office/drawing/2016/5/13/chartex" xmlns:cx8="http://schemas.microsoft.com/office/drawing/2016/5/14/chartex" xmlns:mc="http://schemas.openxmlformats.org/markup-compatibility/2006" xmlns:aink="http://schemas.microsoft.com/office/drawing/2016/ink" xmlns:am3d="http://schemas.microsoft.com/office/drawing/2017/model3d" xmlns:o="urn:schemas-microsoft-com:office:office" xmlns:oel="http://schemas.microsoft.com/office/2019/extlst" xmlns:r="http://schemas.openxmlformats.org/officeDocument/2006/relationships" xmlns:m="http://schemas.openxmlformats.org/officeDocument/2006/math" xmlns:v="urn:schemas-microsoft-com:vml" xmlns:wp14="http://schemas.microsoft.com/office/word/2010/wordprocessingDrawing" xmlns:wp="http://schemas.openxmlformats.org/drawingml/2006/wordprocessingDrawing" xmlns:w10="urn:schemas-microsoft-com:office:word" xmlns:w="http://schemas.openxmlformats.org/wordprocessingml/2006/main" xmlns:w14="http://schemas.microsoft.com/office/word/2010/wordml" xmlns:w15="http://schemas.microsoft.com/office/word/2012/wordml" xmlns:w16cex="http://schemas.microsoft.com/office/word/2018/wordml/cex" xmlns:w16cid="http://schemas.microsoft.com/office/word/2016/wordml/cid" xmlns:w16="http://schemas.microsoft.com/office/word/2018/wordml" xmlns:w16sdtdh="http://schemas.microsoft.com/office/word/2020/wordml/sdtdatahash" xmlns:w16se="http://schemas.microsoft.com/office/word/2015/wordml/symex" xmlns:wpg="http://schemas.microsoft.com/office/word/2010/wordprocessingGroup" xmlns:wpi="http://schemas.microsoft.com/office/word/2010/wordprocessingInk" xmlns:wne="http://schemas.microsoft.com/office/word/2006/wordml" xmlns:wps="http://schemas.microsoft.com/office/word/2010/wordprocessingShape" mc:Ignorable="w14 w15 w16se w16cid w16 w16cex w16sdtdh wp14">
+<w:endnotes xmlns:wpc="http://schemas.microsoft.com/office/word/2010/wordprocessingCanvas" xmlns:cx="http://schemas.microsoft.com/office/drawing/2014/chartex" xmlns:cx1="http://schemas.microsoft.com/office/drawing/2015/9/8/chartex" xmlns:cx2="http://schemas.microsoft.com/office/drawing/2015/10/21/chartex" xmlns:cx3="http://schemas.microsoft.com/office/drawing/2016/5/9/chartex" xmlns:cx4="http://schemas.microsoft.com/office/drawing/2016/5/10/chartex" xmlns:cx5="http://schemas.microsoft.com/office/drawing/2016/5/11/chartex" xmlns:cx6="http://schemas.microsoft.com/office/drawing/2016/5/12/chartex" xmlns:cx7="http://schemas.microsoft.com/office/drawing/2016/5/13/chartex" xmlns:cx8="http://schemas.microsoft.com/office/drawing/2016/5/14/chartex" xmlns:mc="http://schemas.openxmlformats.org/markup-compatibility/2006" xmlns:aink="http://schemas.microsoft.com/office/drawing/2016/ink" xmlns:am3d="http://schemas.microsoft.com/office/drawing/2017/model3d" xmlns:o="urn:schemas-microsoft-com:office:office" xmlns:oel="http://schemas.microsoft.com/office/2019/extlst" xmlns:r="http://schemas.openxmlformats.org/officeDocument/2006/relationships" xmlns:m="http://schemas.openxmlformats.org/officeDocument/2006/math" xmlns:v="urn:schemas-microsoft-com:vml" xmlns:wp14="http://schemas.microsoft.com/office/word/2010/wordprocessingDrawing" xmlns:wp="http://schemas.openxmlformats.org/drawingml/2006/wordprocessingDrawing" xmlns:w10="urn:schemas-microsoft-com:office:word" xmlns:w="http://schemas.openxmlformats.org/wordprocessingml/2006/main" xmlns:w14="http://schemas.microsoft.com/office/word/2010/wordml" xmlns:w15="http://schemas.microsoft.com/office/word/2012/wordml" xmlns:w16cex="http://schemas.microsoft.com/office/word/2018/wordml/cex" xmlns:w16cid="http://schemas.microsoft.com/office/word/2016/wordml/cid" xmlns:w16="http://schemas.microsoft.com/office/word/2018/wordml" xmlns:w16du="http://schemas.microsoft.com/office/word/2023/wordml/word16du" xmlns:w16sdtdh="http://schemas.microsoft.com/office/word/2020/wordml/sdtdatahash" xmlns:w16se="http://schemas.microsoft.com/office/word/2015/wordml/symex" xmlns:wpg="http://schemas.microsoft.com/office/word/2010/wordprocessingGroup" xmlns:wpi="http://schemas.microsoft.com/office/word/2010/wordprocessingInk" xmlns:wne="http://schemas.microsoft.com/office/word/2006/wordml" xmlns:wps="http://schemas.microsoft.com/office/word/2010/wordprocessingShape" mc:Ignorable="w14 w15 w16se w16cid w16 w16cex w16sdtdh w16du wp14">
   <w:endnote w:type="separator" w:id="-1">
     <w:p>
       <w:pPr>
@@ -3895,7 +3694,7 @@
 </file>
 
 <file path=word/footer1.xml><?xml version="1.0" encoding="utf-8"?>
-<w:ftr xmlns:wpc="http://schemas.microsoft.com/office/word/2010/wordprocessingCanvas" xmlns:cx="http://schemas.microsoft.com/office/drawing/2014/chartex" xmlns:cx1="http://schemas.microsoft.com/office/drawing/2015/9/8/chartex" xmlns:cx2="http://schemas.microsoft.com/office/drawing/2015/10/21/chartex" xmlns:cx3="http://schemas.microsoft.com/office/drawing/2016/5/9/chartex" xmlns:cx4="http://schemas.microsoft.com/office/drawing/2016/5/10/chartex" xmlns:cx5="http://schemas.microsoft.com/office/drawing/2016/5/11/chartex" xmlns:cx6="http://schemas.microsoft.com/office/drawing/2016/5/12/chartex" xmlns:cx7="http://schemas.microsoft.com/office/drawing/2016/5/13/chartex" xmlns:cx8="http://schemas.microsoft.com/office/drawing/2016/5/14/chartex" xmlns:mc="http://schemas.openxmlformats.org/markup-compatibility/2006" xmlns:aink="http://schemas.microsoft.com/office/drawing/2016/ink" xmlns:am3d="http://schemas.microsoft.com/office/drawing/2017/model3d" xmlns:o="urn:schemas-microsoft-com:office:office" xmlns:oel="http://schemas.microsoft.com/office/2019/extlst" xmlns:r="http://schemas.openxmlformats.org/officeDocument/2006/relationships" xmlns:m="http://schemas.openxmlformats.org/officeDocument/2006/math" xmlns:v="urn:schemas-microsoft-com:vml" xmlns:wp14="http://schemas.microsoft.com/office/word/2010/wordprocessingDrawing" xmlns:wp="http://schemas.openxmlformats.org/drawingml/2006/wordprocessingDrawing" xmlns:w10="urn:schemas-microsoft-com:office:word" xmlns:w="http://schemas.openxmlformats.org/wordprocessingml/2006/main" xmlns:w14="http://schemas.microsoft.com/office/word/2010/wordml" xmlns:w15="http://schemas.microsoft.com/office/word/2012/wordml" xmlns:w16cex="http://schemas.microsoft.com/office/word/2018/wordml/cex" xmlns:w16cid="http://schemas.microsoft.com/office/word/2016/wordml/cid" xmlns:w16="http://schemas.microsoft.com/office/word/2018/wordml" xmlns:w16sdtdh="http://schemas.microsoft.com/office/word/2020/wordml/sdtdatahash" xmlns:w16se="http://schemas.microsoft.com/office/word/2015/wordml/symex" xmlns:wpg="http://schemas.microsoft.com/office/word/2010/wordprocessingGroup" xmlns:wpi="http://schemas.microsoft.com/office/word/2010/wordprocessingInk" xmlns:wne="http://schemas.microsoft.com/office/word/2006/wordml" xmlns:wps="http://schemas.microsoft.com/office/word/2010/wordprocessingShape" mc:Ignorable="w14 w15 w16se w16cid w16 w16cex w16sdtdh wp14">
+<w:ftr xmlns:wpc="http://schemas.microsoft.com/office/word/2010/wordprocessingCanvas" xmlns:cx="http://schemas.microsoft.com/office/drawing/2014/chartex" xmlns:cx1="http://schemas.microsoft.com/office/drawing/2015/9/8/chartex" xmlns:cx2="http://schemas.microsoft.com/office/drawing/2015/10/21/chartex" xmlns:cx3="http://schemas.microsoft.com/office/drawing/2016/5/9/chartex" xmlns:cx4="http://schemas.microsoft.com/office/drawing/2016/5/10/chartex" xmlns:cx5="http://schemas.microsoft.com/office/drawing/2016/5/11/chartex" xmlns:cx6="http://schemas.microsoft.com/office/drawing/2016/5/12/chartex" xmlns:cx7="http://schemas.microsoft.com/office/drawing/2016/5/13/chartex" xmlns:cx8="http://schemas.microsoft.com/office/drawing/2016/5/14/chartex" xmlns:mc="http://schemas.openxmlformats.org/markup-compatibility/2006" xmlns:aink="http://schemas.microsoft.com/office/drawing/2016/ink" xmlns:am3d="http://schemas.microsoft.com/office/drawing/2017/model3d" xmlns:o="urn:schemas-microsoft-com:office:office" xmlns:oel="http://schemas.microsoft.com/office/2019/extlst" xmlns:r="http://schemas.openxmlformats.org/officeDocument/2006/relationships" xmlns:m="http://schemas.openxmlformats.org/officeDocument/2006/math" xmlns:v="urn:schemas-microsoft-com:vml" xmlns:wp14="http://schemas.microsoft.com/office/word/2010/wordprocessingDrawing" xmlns:wp="http://schemas.openxmlformats.org/drawingml/2006/wordprocessingDrawing" xmlns:w10="urn:schemas-microsoft-com:office:word" xmlns:w="http://schemas.openxmlformats.org/wordprocessingml/2006/main" xmlns:w14="http://schemas.microsoft.com/office/word/2010/wordml" xmlns:w15="http://schemas.microsoft.com/office/word/2012/wordml" xmlns:w16cex="http://schemas.microsoft.com/office/word/2018/wordml/cex" xmlns:w16cid="http://schemas.microsoft.com/office/word/2016/wordml/cid" xmlns:w16="http://schemas.microsoft.com/office/word/2018/wordml" xmlns:w16du="http://schemas.microsoft.com/office/word/2023/wordml/word16du" xmlns:w16sdtdh="http://schemas.microsoft.com/office/word/2020/wordml/sdtdatahash" xmlns:w16se="http://schemas.microsoft.com/office/word/2015/wordml/symex" xmlns:wpg="http://schemas.microsoft.com/office/word/2010/wordprocessingGroup" xmlns:wpi="http://schemas.microsoft.com/office/word/2010/wordprocessingInk" xmlns:wne="http://schemas.microsoft.com/office/word/2006/wordml" xmlns:wps="http://schemas.microsoft.com/office/word/2010/wordprocessingShape" mc:Ignorable="w14 w15 w16se w16cid w16 w16cex w16sdtdh w16du wp14">
   <w:p>
     <w:pPr>
       <w:pStyle w:val="Footer"/>
@@ -4159,7 +3958,7 @@
 </file>
 
 <file path=word/footnotes.xml><?xml version="1.0" encoding="utf-8"?>
-<w:footnotes xmlns:wpc="http://schemas.microsoft.com/office/word/2010/wordprocessingCanvas" xmlns:cx="http://schemas.microsoft.com/office/drawing/2014/chartex" xmlns:cx1="http://schemas.microsoft.com/office/drawing/2015/9/8/chartex" xmlns:cx2="http://schemas.microsoft.com/office/drawing/2015/10/21/chartex" xmlns:cx3="http://schemas.microsoft.com/office/drawing/2016/5/9/chartex" xmlns:cx4="http://schemas.microsoft.com/office/drawing/2016/5/10/chartex" xmlns:cx5="http://schemas.microsoft.com/office/drawing/2016/5/11/chartex" xmlns:cx6="http://schemas.microsoft.com/office/drawing/2016/5/12/chartex" xmlns:cx7="http://schemas.microsoft.com/office/drawing/2016/5/13/chartex" xmlns:cx8="http://schemas.microsoft.com/office/drawing/2016/5/14/chartex" xmlns:mc="http://schemas.openxmlformats.org/markup-compatibility/2006" xmlns:aink="http://schemas.microsoft.com/office/drawing/2016/ink" xmlns:am3d="http://schemas.microsoft.com/office/drawing/2017/model3d" xmlns:o="urn:schemas-microsoft-com:office:office" xmlns:oel="http://schemas.microsoft.com/office/2019/extlst" xmlns:r="http://schemas.openxmlformats.org/officeDocument/2006/relationships" xmlns:m="http://schemas.openxmlformats.org/officeDocument/2006/math" xmlns:v="urn:schemas-microsoft-com:vml" xmlns:wp14="http://schemas.microsoft.com/office/word/2010/wordprocessingDrawing" xmlns:wp="http://schemas.openxmlformats.org/drawingml/2006/wordprocessingDrawing" xmlns:w10="urn:schemas-microsoft-com:office:word" xmlns:w="http://schemas.openxmlformats.org/wordprocessingml/2006/main" xmlns:w14="http://schemas.microsoft.com/office/word/2010/wordml" xmlns:w15="http://schemas.microsoft.com/office/word/2012/wordml" xmlns:w16cex="http://schemas.microsoft.com/office/word/2018/wordml/cex" xmlns:w16cid="http://schemas.microsoft.com/office/word/2016/wordml/cid" xmlns:w16="http://schemas.microsoft.com/office/word/2018/wordml" xmlns:w16sdtdh="http://schemas.microsoft.com/office/word/2020/wordml/sdtdatahash" xmlns:w16se="http://schemas.microsoft.com/office/word/2015/wordml/symex" xmlns:wpg="http://schemas.microsoft.com/office/word/2010/wordprocessingGroup" xmlns:wpi="http://schemas.microsoft.com/office/word/2010/wordprocessingInk" xmlns:wne="http://schemas.microsoft.com/office/word/2006/wordml" xmlns:wps="http://schemas.microsoft.com/office/word/2010/wordprocessingShape" mc:Ignorable="w14 w15 w16se w16cid w16 w16cex w16sdtdh wp14">
+<w:footnotes xmlns:wpc="http://schemas.microsoft.com/office/word/2010/wordprocessingCanvas" xmlns:cx="http://schemas.microsoft.com/office/drawing/2014/chartex" xmlns:cx1="http://schemas.microsoft.com/office/drawing/2015/9/8/chartex" xmlns:cx2="http://schemas.microsoft.com/office/drawing/2015/10/21/chartex" xmlns:cx3="http://schemas.microsoft.com/office/drawing/2016/5/9/chartex" xmlns:cx4="http://schemas.microsoft.com/office/drawing/2016/5/10/chartex" xmlns:cx5="http://schemas.microsoft.com/office/drawing/2016/5/11/chartex" xmlns:cx6="http://schemas.microsoft.com/office/drawing/2016/5/12/chartex" xmlns:cx7="http://schemas.microsoft.com/office/drawing/2016/5/13/chartex" xmlns:cx8="http://schemas.microsoft.com/office/drawing/2016/5/14/chartex" xmlns:mc="http://schemas.openxmlformats.org/markup-compatibility/2006" xmlns:aink="http://schemas.microsoft.com/office/drawing/2016/ink" xmlns:am3d="http://schemas.microsoft.com/office/drawing/2017/model3d" xmlns:o="urn:schemas-microsoft-com:office:office" xmlns:oel="http://schemas.microsoft.com/office/2019/extlst" xmlns:r="http://schemas.openxmlformats.org/officeDocument/2006/relationships" xmlns:m="http://schemas.openxmlformats.org/officeDocument/2006/math" xmlns:v="urn:schemas-microsoft-com:vml" xmlns:wp14="http://schemas.microsoft.com/office/word/2010/wordprocessingDrawing" xmlns:wp="http://schemas.openxmlformats.org/drawingml/2006/wordprocessingDrawing" xmlns:w10="urn:schemas-microsoft-com:office:word" xmlns:w="http://schemas.openxmlformats.org/wordprocessingml/2006/main" xmlns:w14="http://schemas.microsoft.com/office/word/2010/wordml" xmlns:w15="http://schemas.microsoft.com/office/word/2012/wordml" xmlns:w16cex="http://schemas.microsoft.com/office/word/2018/wordml/cex" xmlns:w16cid="http://schemas.microsoft.com/office/word/2016/wordml/cid" xmlns:w16="http://schemas.microsoft.com/office/word/2018/wordml" xmlns:w16du="http://schemas.microsoft.com/office/word/2023/wordml/word16du" xmlns:w16sdtdh="http://schemas.microsoft.com/office/word/2020/wordml/sdtdatahash" xmlns:w16se="http://schemas.microsoft.com/office/word/2015/wordml/symex" xmlns:wpg="http://schemas.microsoft.com/office/word/2010/wordprocessingGroup" xmlns:wpi="http://schemas.microsoft.com/office/word/2010/wordprocessingInk" xmlns:wne="http://schemas.microsoft.com/office/word/2006/wordml" xmlns:wps="http://schemas.microsoft.com/office/word/2010/wordprocessingShape" mc:Ignorable="w14 w15 w16se w16cid w16 w16cex w16sdtdh w16du wp14">
   <w:footnote w:type="separator" w:id="-1">
     <w:p>
       <w:pPr>
@@ -4184,7 +3983,7 @@
 </file>
 
 <file path=word/header1.xml><?xml version="1.0" encoding="utf-8"?>
-<w:hdr xmlns:wpc="http://schemas.microsoft.com/office/word/2010/wordprocessingCanvas" xmlns:cx="http://schemas.microsoft.com/office/drawing/2014/chartex" xmlns:cx1="http://schemas.microsoft.com/office/drawing/2015/9/8/chartex" xmlns:cx2="http://schemas.microsoft.com/office/drawing/2015/10/21/chartex" xmlns:cx3="http://schemas.microsoft.com/office/drawing/2016/5/9/chartex" xmlns:cx4="http://schemas.microsoft.com/office/drawing/2016/5/10/chartex" xmlns:cx5="http://schemas.microsoft.com/office/drawing/2016/5/11/chartex" xmlns:cx6="http://schemas.microsoft.com/office/drawing/2016/5/12/chartex" xmlns:cx7="http://schemas.microsoft.com/office/drawing/2016/5/13/chartex" xmlns:cx8="http://schemas.microsoft.com/office/drawing/2016/5/14/chartex" xmlns:mc="http://schemas.openxmlformats.org/markup-compatibility/2006" xmlns:aink="http://schemas.microsoft.com/office/drawing/2016/ink" xmlns:am3d="http://schemas.microsoft.com/office/drawing/2017/model3d" xmlns:o="urn:schemas-microsoft-com:office:office" xmlns:oel="http://schemas.microsoft.com/office/2019/extlst" xmlns:r="http://schemas.openxmlformats.org/officeDocument/2006/relationships" xmlns:m="http://schemas.openxmlformats.org/officeDocument/2006/math" xmlns:v="urn:schemas-microsoft-com:vml" xmlns:wp14="http://schemas.microsoft.com/office/word/2010/wordprocessingDrawing" xmlns:wp="http://schemas.openxmlformats.org/drawingml/2006/wordprocessingDrawing" xmlns:w10="urn:schemas-microsoft-com:office:word" xmlns:w="http://schemas.openxmlformats.org/wordprocessingml/2006/main" xmlns:w14="http://schemas.microsoft.com/office/word/2010/wordml" xmlns:w15="http://schemas.microsoft.com/office/word/2012/wordml" xmlns:w16cex="http://schemas.microsoft.com/office/word/2018/wordml/cex" xmlns:w16cid="http://schemas.microsoft.com/office/word/2016/wordml/cid" xmlns:w16="http://schemas.microsoft.com/office/word/2018/wordml" xmlns:w16sdtdh="http://schemas.microsoft.com/office/word/2020/wordml/sdtdatahash" xmlns:w16se="http://schemas.microsoft.com/office/word/2015/wordml/symex" xmlns:wpg="http://schemas.microsoft.com/office/word/2010/wordprocessingGroup" xmlns:wpi="http://schemas.microsoft.com/office/word/2010/wordprocessingInk" xmlns:wne="http://schemas.microsoft.com/office/word/2006/wordml" xmlns:wps="http://schemas.microsoft.com/office/word/2010/wordprocessingShape" mc:Ignorable="w14 w15 w16se w16cid w16 w16cex w16sdtdh wp14">
+<w:hdr xmlns:wpc="http://schemas.microsoft.com/office/word/2010/wordprocessingCanvas" xmlns:cx="http://schemas.microsoft.com/office/drawing/2014/chartex" xmlns:cx1="http://schemas.microsoft.com/office/drawing/2015/9/8/chartex" xmlns:cx2="http://schemas.microsoft.com/office/drawing/2015/10/21/chartex" xmlns:cx3="http://schemas.microsoft.com/office/drawing/2016/5/9/chartex" xmlns:cx4="http://schemas.microsoft.com/office/drawing/2016/5/10/chartex" xmlns:cx5="http://schemas.microsoft.com/office/drawing/2016/5/11/chartex" xmlns:cx6="http://schemas.microsoft.com/office/drawing/2016/5/12/chartex" xmlns:cx7="http://schemas.microsoft.com/office/drawing/2016/5/13/chartex" xmlns:cx8="http://schemas.microsoft.com/office/drawing/2016/5/14/chartex" xmlns:mc="http://schemas.openxmlformats.org/markup-compatibility/2006" xmlns:aink="http://schemas.microsoft.com/office/drawing/2016/ink" xmlns:am3d="http://schemas.microsoft.com/office/drawing/2017/model3d" xmlns:o="urn:schemas-microsoft-com:office:office" xmlns:oel="http://schemas.microsoft.com/office/2019/extlst" xmlns:r="http://schemas.openxmlformats.org/officeDocument/2006/relationships" xmlns:m="http://schemas.openxmlformats.org/officeDocument/2006/math" xmlns:v="urn:schemas-microsoft-com:vml" xmlns:wp14="http://schemas.microsoft.com/office/word/2010/wordprocessingDrawing" xmlns:wp="http://schemas.openxmlformats.org/drawingml/2006/wordprocessingDrawing" xmlns:w10="urn:schemas-microsoft-com:office:word" xmlns:w="http://schemas.openxmlformats.org/wordprocessingml/2006/main" xmlns:w14="http://schemas.microsoft.com/office/word/2010/wordml" xmlns:w15="http://schemas.microsoft.com/office/word/2012/wordml" xmlns:w16cex="http://schemas.microsoft.com/office/word/2018/wordml/cex" xmlns:w16cid="http://schemas.microsoft.com/office/word/2016/wordml/cid" xmlns:w16="http://schemas.microsoft.com/office/word/2018/wordml" xmlns:w16du="http://schemas.microsoft.com/office/word/2023/wordml/word16du" xmlns:w16sdtdh="http://schemas.microsoft.com/office/word/2020/wordml/sdtdatahash" xmlns:w16se="http://schemas.microsoft.com/office/word/2015/wordml/symex" xmlns:wpg="http://schemas.microsoft.com/office/word/2010/wordprocessingGroup" xmlns:wpi="http://schemas.microsoft.com/office/word/2010/wordprocessingInk" xmlns:wne="http://schemas.microsoft.com/office/word/2006/wordml" xmlns:wps="http://schemas.microsoft.com/office/word/2010/wordprocessingShape" mc:Ignorable="w14 w15 w16se w16cid w16 w16cex w16sdtdh w16du wp14">
   <w:p>
     <w:pPr>
       <w:pStyle w:val="Header"/>
@@ -4261,7 +4060,7 @@
 </file>
 
 <file path=word/header2.xml><?xml version="1.0" encoding="utf-8"?>
-<w:hdr xmlns:wpc="http://schemas.microsoft.com/office/word/2010/wordprocessingCanvas" xmlns:cx="http://schemas.microsoft.com/office/drawing/2014/chartex" xmlns:cx1="http://schemas.microsoft.com/office/drawing/2015/9/8/chartex" xmlns:cx2="http://schemas.microsoft.com/office/drawing/2015/10/21/chartex" xmlns:cx3="http://schemas.microsoft.com/office/drawing/2016/5/9/chartex" xmlns:cx4="http://schemas.microsoft.com/office/drawing/2016/5/10/chartex" xmlns:cx5="http://schemas.microsoft.com/office/drawing/2016/5/11/chartex" xmlns:cx6="http://schemas.microsoft.com/office/drawing/2016/5/12/chartex" xmlns:cx7="http://schemas.microsoft.com/office/drawing/2016/5/13/chartex" xmlns:cx8="http://schemas.microsoft.com/office/drawing/2016/5/14/chartex" xmlns:mc="http://schemas.openxmlformats.org/markup-compatibility/2006" xmlns:aink="http://schemas.microsoft.com/office/drawing/2016/ink" xmlns:am3d="http://schemas.microsoft.com/office/drawing/2017/model3d" xmlns:o="urn:schemas-microsoft-com:office:office" xmlns:oel="http://schemas.microsoft.com/office/2019/extlst" xmlns:r="http://schemas.openxmlformats.org/officeDocument/2006/relationships" xmlns:m="http://schemas.openxmlformats.org/officeDocument/2006/math" xmlns:v="urn:schemas-microsoft-com:vml" xmlns:wp14="http://schemas.microsoft.com/office/word/2010/wordprocessingDrawing" xmlns:wp="http://schemas.openxmlformats.org/drawingml/2006/wordprocessingDrawing" xmlns:w10="urn:schemas-microsoft-com:office:word" xmlns:w="http://schemas.openxmlformats.org/wordprocessingml/2006/main" xmlns:w14="http://schemas.microsoft.com/office/word/2010/wordml" xmlns:w15="http://schemas.microsoft.com/office/word/2012/wordml" xmlns:w16cex="http://schemas.microsoft.com/office/word/2018/wordml/cex" xmlns:w16cid="http://schemas.microsoft.com/office/word/2016/wordml/cid" xmlns:w16="http://schemas.microsoft.com/office/word/2018/wordml" xmlns:w16sdtdh="http://schemas.microsoft.com/office/word/2020/wordml/sdtdatahash" xmlns:w16se="http://schemas.microsoft.com/office/word/2015/wordml/symex" xmlns:wpg="http://schemas.microsoft.com/office/word/2010/wordprocessingGroup" xmlns:wpi="http://schemas.microsoft.com/office/word/2010/wordprocessingInk" xmlns:wne="http://schemas.microsoft.com/office/word/2006/wordml" xmlns:wps="http://schemas.microsoft.com/office/word/2010/wordprocessingShape" mc:Ignorable="w14 w15 w16se w16cid w16 w16cex w16sdtdh wp14">
+<w:hdr xmlns:wpc="http://schemas.microsoft.com/office/word/2010/wordprocessingCanvas" xmlns:cx="http://schemas.microsoft.com/office/drawing/2014/chartex" xmlns:cx1="http://schemas.microsoft.com/office/drawing/2015/9/8/chartex" xmlns:cx2="http://schemas.microsoft.com/office/drawing/2015/10/21/chartex" xmlns:cx3="http://schemas.microsoft.com/office/drawing/2016/5/9/chartex" xmlns:cx4="http://schemas.microsoft.com/office/drawing/2016/5/10/chartex" xmlns:cx5="http://schemas.microsoft.com/office/drawing/2016/5/11/chartex" xmlns:cx6="http://schemas.microsoft.com/office/drawing/2016/5/12/chartex" xmlns:cx7="http://schemas.microsoft.com/office/drawing/2016/5/13/chartex" xmlns:cx8="http://schemas.microsoft.com/office/drawing/2016/5/14/chartex" xmlns:mc="http://schemas.openxmlformats.org/markup-compatibility/2006" xmlns:aink="http://schemas.microsoft.com/office/drawing/2016/ink" xmlns:am3d="http://schemas.microsoft.com/office/drawing/2017/model3d" xmlns:o="urn:schemas-microsoft-com:office:office" xmlns:oel="http://schemas.microsoft.com/office/2019/extlst" xmlns:r="http://schemas.openxmlformats.org/officeDocument/2006/relationships" xmlns:m="http://schemas.openxmlformats.org/officeDocument/2006/math" xmlns:v="urn:schemas-microsoft-com:vml" xmlns:wp14="http://schemas.microsoft.com/office/word/2010/wordprocessingDrawing" xmlns:wp="http://schemas.openxmlformats.org/drawingml/2006/wordprocessingDrawing" xmlns:w10="urn:schemas-microsoft-com:office:word" xmlns:w="http://schemas.openxmlformats.org/wordprocessingml/2006/main" xmlns:w14="http://schemas.microsoft.com/office/word/2010/wordml" xmlns:w15="http://schemas.microsoft.com/office/word/2012/wordml" xmlns:w16cex="http://schemas.microsoft.com/office/word/2018/wordml/cex" xmlns:w16cid="http://schemas.microsoft.com/office/word/2016/wordml/cid" xmlns:w16="http://schemas.microsoft.com/office/word/2018/wordml" xmlns:w16du="http://schemas.microsoft.com/office/word/2023/wordml/word16du" xmlns:w16sdtdh="http://schemas.microsoft.com/office/word/2020/wordml/sdtdatahash" xmlns:w16se="http://schemas.microsoft.com/office/word/2015/wordml/symex" xmlns:wpg="http://schemas.microsoft.com/office/word/2010/wordprocessingGroup" xmlns:wpi="http://schemas.microsoft.com/office/word/2010/wordprocessingInk" xmlns:wne="http://schemas.microsoft.com/office/word/2006/wordml" xmlns:wps="http://schemas.microsoft.com/office/word/2010/wordprocessingShape" mc:Ignorable="w14 w15 w16se w16cid w16 w16cex w16sdtdh w16du wp14">
   <w:p>
     <w:pPr>
       <w:pStyle w:val="Header"/>
@@ -4338,7 +4137,7 @@
 </file>
 
 <file path=word/numbering.xml><?xml version="1.0" encoding="utf-8"?>
-<w:numbering xmlns:wpc="http://schemas.microsoft.com/office/word/2010/wordprocessingCanvas" xmlns:cx="http://schemas.microsoft.com/office/drawing/2014/chartex" xmlns:cx1="http://schemas.microsoft.com/office/drawing/2015/9/8/chartex" xmlns:cx2="http://schemas.microsoft.com/office/drawing/2015/10/21/chartex" xmlns:cx3="http://schemas.microsoft.com/office/drawing/2016/5/9/chartex" xmlns:cx4="http://schemas.microsoft.com/office/drawing/2016/5/10/chartex" xmlns:cx5="http://schemas.microsoft.com/office/drawing/2016/5/11/chartex" xmlns:cx6="http://schemas.microsoft.com/office/drawing/2016/5/12/chartex" xmlns:cx7="http://schemas.microsoft.com/office/drawing/2016/5/13/chartex" xmlns:cx8="http://schemas.microsoft.com/office/drawing/2016/5/14/chartex" xmlns:mc="http://schemas.openxmlformats.org/markup-compatibility/2006" xmlns:aink="http://schemas.microsoft.com/office/drawing/2016/ink" xmlns:am3d="http://schemas.microsoft.com/office/drawing/2017/model3d" xmlns:o="urn:schemas-microsoft-com:office:office" xmlns:oel="http://schemas.microsoft.com/office/2019/extlst" xmlns:r="http://schemas.openxmlformats.org/officeDocument/2006/relationships" xmlns:m="http://schemas.openxmlformats.org/officeDocument/2006/math" xmlns:v="urn:schemas-microsoft-com:vml" xmlns:wp14="http://schemas.microsoft.com/office/word/2010/wordprocessingDrawing" xmlns:wp="http://schemas.openxmlformats.org/drawingml/2006/wordprocessingDrawing" xmlns:w10="urn:schemas-microsoft-com:office:word" xmlns:w="http://schemas.openxmlformats.org/wordprocessingml/2006/main" xmlns:w14="http://schemas.microsoft.com/office/word/2010/wordml" xmlns:w15="http://schemas.microsoft.com/office/word/2012/wordml" xmlns:w16cex="http://schemas.microsoft.com/office/word/2018/wordml/cex" xmlns:w16cid="http://schemas.microsoft.com/office/word/2016/wordml/cid" xmlns:w16="http://schemas.microsoft.com/office/word/2018/wordml" xmlns:w16sdtdh="http://schemas.microsoft.com/office/word/2020/wordml/sdtdatahash" xmlns:w16se="http://schemas.microsoft.com/office/word/2015/wordml/symex" xmlns:wpg="http://schemas.microsoft.com/office/word/2010/wordprocessingGroup" xmlns:wpi="http://schemas.microsoft.com/office/word/2010/wordprocessingInk" xmlns:wne="http://schemas.microsoft.com/office/word/2006/wordml" xmlns:wps="http://schemas.microsoft.com/office/word/2010/wordprocessingShape" mc:Ignorable="w14 w15 w16se w16cid w16 w16cex w16sdtdh wp14">
+<w:numbering xmlns:wpc="http://schemas.microsoft.com/office/word/2010/wordprocessingCanvas" xmlns:cx="http://schemas.microsoft.com/office/drawing/2014/chartex" xmlns:cx1="http://schemas.microsoft.com/office/drawing/2015/9/8/chartex" xmlns:cx2="http://schemas.microsoft.com/office/drawing/2015/10/21/chartex" xmlns:cx3="http://schemas.microsoft.com/office/drawing/2016/5/9/chartex" xmlns:cx4="http://schemas.microsoft.com/office/drawing/2016/5/10/chartex" xmlns:cx5="http://schemas.microsoft.com/office/drawing/2016/5/11/chartex" xmlns:cx6="http://schemas.microsoft.com/office/drawing/2016/5/12/chartex" xmlns:cx7="http://schemas.microsoft.com/office/drawing/2016/5/13/chartex" xmlns:cx8="http://schemas.microsoft.com/office/drawing/2016/5/14/chartex" xmlns:mc="http://schemas.openxmlformats.org/markup-compatibility/2006" xmlns:aink="http://schemas.microsoft.com/office/drawing/2016/ink" xmlns:am3d="http://schemas.microsoft.com/office/drawing/2017/model3d" xmlns:o="urn:schemas-microsoft-com:office:office" xmlns:oel="http://schemas.microsoft.com/office/2019/extlst" xmlns:r="http://schemas.openxmlformats.org/officeDocument/2006/relationships" xmlns:m="http://schemas.openxmlformats.org/officeDocument/2006/math" xmlns:v="urn:schemas-microsoft-com:vml" xmlns:wp14="http://schemas.microsoft.com/office/word/2010/wordprocessingDrawing" xmlns:wp="http://schemas.openxmlformats.org/drawingml/2006/wordprocessingDrawing" xmlns:w10="urn:schemas-microsoft-com:office:word" xmlns:w="http://schemas.openxmlformats.org/wordprocessingml/2006/main" xmlns:w14="http://schemas.microsoft.com/office/word/2010/wordml" xmlns:w15="http://schemas.microsoft.com/office/word/2012/wordml" xmlns:w16cex="http://schemas.microsoft.com/office/word/2018/wordml/cex" xmlns:w16cid="http://schemas.microsoft.com/office/word/2016/wordml/cid" xmlns:w16="http://schemas.microsoft.com/office/word/2018/wordml" xmlns:w16du="http://schemas.microsoft.com/office/word/2023/wordml/word16du" xmlns:w16sdtdh="http://schemas.microsoft.com/office/word/2020/wordml/sdtdatahash" xmlns:w16se="http://schemas.microsoft.com/office/word/2015/wordml/symex" xmlns:wpg="http://schemas.microsoft.com/office/word/2010/wordprocessingGroup" xmlns:wpi="http://schemas.microsoft.com/office/word/2010/wordprocessingInk" xmlns:wne="http://schemas.microsoft.com/office/word/2006/wordml" xmlns:wps="http://schemas.microsoft.com/office/word/2010/wordprocessingShape" mc:Ignorable="w14 w15 w16se w16cid w16 w16cex w16sdtdh w16du wp14">
   <w:abstractNum w:abstractNumId="0" w15:restartNumberingAfterBreak="0">
     <w:nsid w:val="FFFFFF7F"/>
     <w:multiLevelType w:val="singleLevel"/>
@@ -7052,7 +6851,7 @@
 </file>
 
 <file path=word/styles.xml><?xml version="1.0" encoding="utf-8"?>
-<w:styles xmlns:mc="http://schemas.openxmlformats.org/markup-compatibility/2006" xmlns:r="http://schemas.openxmlformats.org/officeDocument/2006/relationships" xmlns:w="http://schemas.openxmlformats.org/wordprocessingml/2006/main" xmlns:w14="http://schemas.microsoft.com/office/word/2010/wordml" xmlns:w15="http://schemas.microsoft.com/office/word/2012/wordml" xmlns:w16cex="http://schemas.microsoft.com/office/word/2018/wordml/cex" xmlns:w16cid="http://schemas.microsoft.com/office/word/2016/wordml/cid" xmlns:w16="http://schemas.microsoft.com/office/word/2018/wordml" xmlns:w16sdtdh="http://schemas.microsoft.com/office/word/2020/wordml/sdtdatahash" xmlns:w16se="http://schemas.microsoft.com/office/word/2015/wordml/symex" mc:Ignorable="w14 w15 w16se w16cid w16 w16cex w16sdtdh">
+<w:styles xmlns:mc="http://schemas.openxmlformats.org/markup-compatibility/2006" xmlns:r="http://schemas.openxmlformats.org/officeDocument/2006/relationships" xmlns:w="http://schemas.openxmlformats.org/wordprocessingml/2006/main" xmlns:w14="http://schemas.microsoft.com/office/word/2010/wordml" xmlns:w15="http://schemas.microsoft.com/office/word/2012/wordml" xmlns:w16cex="http://schemas.microsoft.com/office/word/2018/wordml/cex" xmlns:w16cid="http://schemas.microsoft.com/office/word/2016/wordml/cid" xmlns:w16="http://schemas.microsoft.com/office/word/2018/wordml" xmlns:w16du="http://schemas.microsoft.com/office/word/2023/wordml/word16du" xmlns:w16sdtdh="http://schemas.microsoft.com/office/word/2020/wordml/sdtdatahash" xmlns:w16se="http://schemas.microsoft.com/office/word/2015/wordml/symex" mc:Ignorable="w14 w15 w16se w16cid w16 w16cex w16sdtdh w16du">
   <w:docDefaults>
     <w:rPrDefault>
       <w:rPr>
@@ -7788,11 +7587,23 @@
       <w:u w:val="single"/>
     </w:rPr>
   </w:style>
+  <w:style w:type="character" w:styleId="UnresolvedMention">
+    <w:name w:val="Unresolved Mention"/>
+    <w:basedOn w:val="DefaultParagraphFont"/>
+    <w:uiPriority w:val="99"/>
+    <w:semiHidden/>
+    <w:unhideWhenUsed/>
+    <w:rsid w:val="00606032"/>
+    <w:rPr>
+      <w:color w:val="605E5C"/>
+      <w:shd w:val="clear" w:color="auto" w:fill="E1DFDD"/>
+    </w:rPr>
+  </w:style>
 </w:styles>
 </file>
 
 <file path=word/glossary/document.xml><?xml version="1.0" encoding="utf-8"?>
-<w:glossaryDocument xmlns:wpc="http://schemas.microsoft.com/office/word/2010/wordprocessingCanvas" xmlns:cx="http://schemas.microsoft.com/office/drawing/2014/chartex" xmlns:cx1="http://schemas.microsoft.com/office/drawing/2015/9/8/chartex" xmlns:cx2="http://schemas.microsoft.com/office/drawing/2015/10/21/chartex" xmlns:cx3="http://schemas.microsoft.com/office/drawing/2016/5/9/chartex" xmlns:cx4="http://schemas.microsoft.com/office/drawing/2016/5/10/chartex" xmlns:cx5="http://schemas.microsoft.com/office/drawing/2016/5/11/chartex" xmlns:cx6="http://schemas.microsoft.com/office/drawing/2016/5/12/chartex" xmlns:cx7="http://schemas.microsoft.com/office/drawing/2016/5/13/chartex" xmlns:cx8="http://schemas.microsoft.com/office/drawing/2016/5/14/chartex" xmlns:mc="http://schemas.openxmlformats.org/markup-compatibility/2006" xmlns:aink="http://schemas.microsoft.com/office/drawing/2016/ink" xmlns:am3d="http://schemas.microsoft.com/office/drawing/2017/model3d" xmlns:o="urn:schemas-microsoft-com:office:office" xmlns:oel="http://schemas.microsoft.com/office/2019/extlst" xmlns:r="http://schemas.openxmlformats.org/officeDocument/2006/relationships" xmlns:m="http://schemas.openxmlformats.org/officeDocument/2006/math" xmlns:v="urn:schemas-microsoft-com:vml" xmlns:wp14="http://schemas.microsoft.com/office/word/2010/wordprocessingDrawing" xmlns:wp="http://schemas.openxmlformats.org/drawingml/2006/wordprocessingDrawing" xmlns:w10="urn:schemas-microsoft-com:office:word" xmlns:w="http://schemas.openxmlformats.org/wordprocessingml/2006/main" xmlns:w14="http://schemas.microsoft.com/office/word/2010/wordml" xmlns:w15="http://schemas.microsoft.com/office/word/2012/wordml" xmlns:w16cex="http://schemas.microsoft.com/office/word/2018/wordml/cex" xmlns:w16cid="http://schemas.microsoft.com/office/word/2016/wordml/cid" xmlns:w16="http://schemas.microsoft.com/office/word/2018/wordml" xmlns:w16sdtdh="http://schemas.microsoft.com/office/word/2020/wordml/sdtdatahash" xmlns:w16se="http://schemas.microsoft.com/office/word/2015/wordml/symex" xmlns:wpg="http://schemas.microsoft.com/office/word/2010/wordprocessingGroup" xmlns:wpi="http://schemas.microsoft.com/office/word/2010/wordprocessingInk" xmlns:wne="http://schemas.microsoft.com/office/word/2006/wordml" xmlns:wps="http://schemas.microsoft.com/office/word/2010/wordprocessingShape" mc:Ignorable="w14 w15 w16se w16cid w16 w16cex w16sdtdh wp14">
+<w:glossaryDocument xmlns:wpc="http://schemas.microsoft.com/office/word/2010/wordprocessingCanvas" xmlns:cx="http://schemas.microsoft.com/office/drawing/2014/chartex" xmlns:cx1="http://schemas.microsoft.com/office/drawing/2015/9/8/chartex" xmlns:cx2="http://schemas.microsoft.com/office/drawing/2015/10/21/chartex" xmlns:cx3="http://schemas.microsoft.com/office/drawing/2016/5/9/chartex" xmlns:cx4="http://schemas.microsoft.com/office/drawing/2016/5/10/chartex" xmlns:cx5="http://schemas.microsoft.com/office/drawing/2016/5/11/chartex" xmlns:cx6="http://schemas.microsoft.com/office/drawing/2016/5/12/chartex" xmlns:cx7="http://schemas.microsoft.com/office/drawing/2016/5/13/chartex" xmlns:cx8="http://schemas.microsoft.com/office/drawing/2016/5/14/chartex" xmlns:mc="http://schemas.openxmlformats.org/markup-compatibility/2006" xmlns:aink="http://schemas.microsoft.com/office/drawing/2016/ink" xmlns:am3d="http://schemas.microsoft.com/office/drawing/2017/model3d" xmlns:o="urn:schemas-microsoft-com:office:office" xmlns:oel="http://schemas.microsoft.com/office/2019/extlst" xmlns:r="http://schemas.openxmlformats.org/officeDocument/2006/relationships" xmlns:m="http://schemas.openxmlformats.org/officeDocument/2006/math" xmlns:v="urn:schemas-microsoft-com:vml" xmlns:wp14="http://schemas.microsoft.com/office/word/2010/wordprocessingDrawing" xmlns:wp="http://schemas.openxmlformats.org/drawingml/2006/wordprocessingDrawing" xmlns:w10="urn:schemas-microsoft-com:office:word" xmlns:w="http://schemas.openxmlformats.org/wordprocessingml/2006/main" xmlns:w14="http://schemas.microsoft.com/office/word/2010/wordml" xmlns:w15="http://schemas.microsoft.com/office/word/2012/wordml" xmlns:w16cex="http://schemas.microsoft.com/office/word/2018/wordml/cex" xmlns:w16cid="http://schemas.microsoft.com/office/word/2016/wordml/cid" xmlns:w16="http://schemas.microsoft.com/office/word/2018/wordml" xmlns:w16du="http://schemas.microsoft.com/office/word/2023/wordml/word16du" xmlns:w16sdtdh="http://schemas.microsoft.com/office/word/2020/wordml/sdtdatahash" xmlns:w16se="http://schemas.microsoft.com/office/word/2015/wordml/symex" xmlns:wpg="http://schemas.microsoft.com/office/word/2010/wordprocessingGroup" xmlns:wpi="http://schemas.microsoft.com/office/word/2010/wordprocessingInk" xmlns:wne="http://schemas.microsoft.com/office/word/2006/wordml" xmlns:wps="http://schemas.microsoft.com/office/word/2010/wordprocessingShape" mc:Ignorable="w14 w15 w16se w16cid w16 w16cex w16sdtdh w16du wp14">
   <w:docParts>
     <w:docPart>
       <w:docPartPr>
@@ -9923,7 +9734,7 @@
 </file>
 
 <file path=word/glossary/fontTable.xml><?xml version="1.0" encoding="utf-8"?>
-<w:fonts xmlns:mc="http://schemas.openxmlformats.org/markup-compatibility/2006" xmlns:r="http://schemas.openxmlformats.org/officeDocument/2006/relationships" xmlns:w="http://schemas.openxmlformats.org/wordprocessingml/2006/main" xmlns:w14="http://schemas.microsoft.com/office/word/2010/wordml" xmlns:w15="http://schemas.microsoft.com/office/word/2012/wordml" xmlns:w16cex="http://schemas.microsoft.com/office/word/2018/wordml/cex" xmlns:w16cid="http://schemas.microsoft.com/office/word/2016/wordml/cid" xmlns:w16="http://schemas.microsoft.com/office/word/2018/wordml" xmlns:w16sdtdh="http://schemas.microsoft.com/office/word/2020/wordml/sdtdatahash" xmlns:w16se="http://schemas.microsoft.com/office/word/2015/wordml/symex" mc:Ignorable="w14 w15 w16se w16cid w16 w16cex w16sdtdh">
+<w:fonts xmlns:mc="http://schemas.openxmlformats.org/markup-compatibility/2006" xmlns:r="http://schemas.openxmlformats.org/officeDocument/2006/relationships" xmlns:w="http://schemas.openxmlformats.org/wordprocessingml/2006/main" xmlns:w14="http://schemas.microsoft.com/office/word/2010/wordml" xmlns:w15="http://schemas.microsoft.com/office/word/2012/wordml" xmlns:w16cex="http://schemas.microsoft.com/office/word/2018/wordml/cex" xmlns:w16cid="http://schemas.microsoft.com/office/word/2016/wordml/cid" xmlns:w16="http://schemas.microsoft.com/office/word/2018/wordml" xmlns:w16du="http://schemas.microsoft.com/office/word/2023/wordml/word16du" xmlns:w16sdtdh="http://schemas.microsoft.com/office/word/2020/wordml/sdtdatahash" xmlns:w16se="http://schemas.microsoft.com/office/word/2015/wordml/symex" mc:Ignorable="w14 w15 w16se w16cid w16 w16cex w16sdtdh w16du">
   <w:font w:name="Symbol">
     <w:panose1 w:val="05050102010706020507"/>
     <w:charset w:val="02"/>
@@ -10002,7 +9813,7 @@
 </file>
 
 <file path=word/glossary/settings.xml><?xml version="1.0" encoding="utf-8"?>
-<w:settings xmlns:mc="http://schemas.openxmlformats.org/markup-compatibility/2006" xmlns:o="urn:schemas-microsoft-com:office:office" xmlns:r="http://schemas.openxmlformats.org/officeDocument/2006/relationships" xmlns:m="http://schemas.openxmlformats.org/officeDocument/2006/math" xmlns:v="urn:schemas-microsoft-com:vml" xmlns:w10="urn:schemas-microsoft-com:office:word" xmlns:w="http://schemas.openxmlformats.org/wordprocessingml/2006/main" xmlns:w14="http://schemas.microsoft.com/office/word/2010/wordml" xmlns:w15="http://schemas.microsoft.com/office/word/2012/wordml" xmlns:w16cex="http://schemas.microsoft.com/office/word/2018/wordml/cex" xmlns:w16cid="http://schemas.microsoft.com/office/word/2016/wordml/cid" xmlns:w16="http://schemas.microsoft.com/office/word/2018/wordml" xmlns:w16sdtdh="http://schemas.microsoft.com/office/word/2020/wordml/sdtdatahash" xmlns:w16se="http://schemas.microsoft.com/office/word/2015/wordml/symex" xmlns:sl="http://schemas.openxmlformats.org/schemaLibrary/2006/main" mc:Ignorable="w14 w15 w16se w16cid w16 w16cex w16sdtdh">
+<w:settings xmlns:mc="http://schemas.openxmlformats.org/markup-compatibility/2006" xmlns:o="urn:schemas-microsoft-com:office:office" xmlns:r="http://schemas.openxmlformats.org/officeDocument/2006/relationships" xmlns:m="http://schemas.openxmlformats.org/officeDocument/2006/math" xmlns:v="urn:schemas-microsoft-com:vml" xmlns:w10="urn:schemas-microsoft-com:office:word" xmlns:w="http://schemas.openxmlformats.org/wordprocessingml/2006/main" xmlns:w14="http://schemas.microsoft.com/office/word/2010/wordml" xmlns:w15="http://schemas.microsoft.com/office/word/2012/wordml" xmlns:w16cex="http://schemas.microsoft.com/office/word/2018/wordml/cex" xmlns:w16cid="http://schemas.microsoft.com/office/word/2016/wordml/cid" xmlns:w16="http://schemas.microsoft.com/office/word/2018/wordml" xmlns:w16du="http://schemas.microsoft.com/office/word/2023/wordml/word16du" xmlns:w16sdtdh="http://schemas.microsoft.com/office/word/2020/wordml/sdtdatahash" xmlns:w16se="http://schemas.microsoft.com/office/word/2015/wordml/symex" xmlns:sl="http://schemas.openxmlformats.org/schemaLibrary/2006/main" mc:Ignorable="w14 w15 w16se w16cid w16 w16cex w16sdtdh w16du">
   <w:view w:val="normal"/>
   <w:defaultTabStop w:val="708"/>
   <w:hyphenationZone w:val="425"/>
@@ -10032,7 +9843,9 @@
     <w:rsid w:val="0065170A"/>
     <w:rsid w:val="00666571"/>
     <w:rsid w:val="006C47B9"/>
+    <w:rsid w:val="006E6CC3"/>
     <w:rsid w:val="0077586D"/>
+    <w:rsid w:val="00791D62"/>
     <w:rsid w:val="007D0A60"/>
     <w:rsid w:val="00A0751A"/>
     <w:rsid w:val="00B4636C"/>
@@ -10065,7 +9878,7 @@
 </file>
 
 <file path=word/glossary/styles.xml><?xml version="1.0" encoding="utf-8"?>
-<w:styles xmlns:mc="http://schemas.openxmlformats.org/markup-compatibility/2006" xmlns:r="http://schemas.openxmlformats.org/officeDocument/2006/relationships" xmlns:w="http://schemas.openxmlformats.org/wordprocessingml/2006/main" xmlns:w14="http://schemas.microsoft.com/office/word/2010/wordml" xmlns:w15="http://schemas.microsoft.com/office/word/2012/wordml" xmlns:w16cex="http://schemas.microsoft.com/office/word/2018/wordml/cex" xmlns:w16cid="http://schemas.microsoft.com/office/word/2016/wordml/cid" xmlns:w16="http://schemas.microsoft.com/office/word/2018/wordml" xmlns:w16sdtdh="http://schemas.microsoft.com/office/word/2020/wordml/sdtdatahash" xmlns:w16se="http://schemas.microsoft.com/office/word/2015/wordml/symex" mc:Ignorable="w14 w15 w16se w16cid w16 w16cex w16sdtdh">
+<w:styles xmlns:mc="http://schemas.openxmlformats.org/markup-compatibility/2006" xmlns:r="http://schemas.openxmlformats.org/officeDocument/2006/relationships" xmlns:w="http://schemas.openxmlformats.org/wordprocessingml/2006/main" xmlns:w14="http://schemas.microsoft.com/office/word/2010/wordml" xmlns:w15="http://schemas.microsoft.com/office/word/2012/wordml" xmlns:w16cex="http://schemas.microsoft.com/office/word/2018/wordml/cex" xmlns:w16cid="http://schemas.microsoft.com/office/word/2016/wordml/cid" xmlns:w16="http://schemas.microsoft.com/office/word/2018/wordml" xmlns:w16du="http://schemas.microsoft.com/office/word/2023/wordml/word16du" xmlns:w16sdtdh="http://schemas.microsoft.com/office/word/2020/wordml/sdtdatahash" xmlns:w16se="http://schemas.microsoft.com/office/word/2015/wordml/symex" mc:Ignorable="w14 w15 w16se w16cid w16 w16cex w16sdtdh w16du">
   <w:docDefaults>
     <w:rPrDefault>
       <w:rPr>
@@ -11403,7 +11216,7 @@
 </file>
 
 <file path=word/glossary/webSettings.xml><?xml version="1.0" encoding="utf-8"?>
-<w:webSettings xmlns:mc="http://schemas.openxmlformats.org/markup-compatibility/2006" xmlns:r="http://schemas.openxmlformats.org/officeDocument/2006/relationships" xmlns:w="http://schemas.openxmlformats.org/wordprocessingml/2006/main" xmlns:w14="http://schemas.microsoft.com/office/word/2010/wordml" xmlns:w15="http://schemas.microsoft.com/office/word/2012/wordml" xmlns:w16cex="http://schemas.microsoft.com/office/word/2018/wordml/cex" xmlns:w16cid="http://schemas.microsoft.com/office/word/2016/wordml/cid" xmlns:w16="http://schemas.microsoft.com/office/word/2018/wordml" xmlns:w16sdtdh="http://schemas.microsoft.com/office/word/2020/wordml/sdtdatahash" xmlns:w16se="http://schemas.microsoft.com/office/word/2015/wordml/symex" mc:Ignorable="w14 w15 w16se w16cid w16 w16cex w16sdtdh">
+<w:webSettings xmlns:mc="http://schemas.openxmlformats.org/markup-compatibility/2006" xmlns:r="http://schemas.openxmlformats.org/officeDocument/2006/relationships" xmlns:w="http://schemas.openxmlformats.org/wordprocessingml/2006/main" xmlns:w14="http://schemas.microsoft.com/office/word/2010/wordml" xmlns:w15="http://schemas.microsoft.com/office/word/2012/wordml" xmlns:w16cex="http://schemas.microsoft.com/office/word/2018/wordml/cex" xmlns:w16cid="http://schemas.microsoft.com/office/word/2016/wordml/cid" xmlns:w16="http://schemas.microsoft.com/office/word/2018/wordml" xmlns:w16du="http://schemas.microsoft.com/office/word/2023/wordml/word16du" xmlns:w16sdtdh="http://schemas.microsoft.com/office/word/2020/wordml/sdtdatahash" xmlns:w16se="http://schemas.microsoft.com/office/word/2015/wordml/symex" mc:Ignorable="w14 w15 w16se w16cid w16 w16cex w16sdtdh w16du">
   <w:optimizeForBrowser/>
   <w:allowPNG/>
 </w:webSettings>

</xml_diff>

<commit_message>
- Security toegevoegd - SOLID's en Patterns afgemaakt - JSON toegevoegd voor Gebruikers (kijken of het werkt) - Klassendiagram denk ik af...?
</commit_message>
<xml_diff>
--- a/src/main/Text FIles/OPT3 12.1 - Ontwerp met patterns [Anthonyrich Numbi] ([21090475]).docx
+++ b/src/main/Text FIles/OPT3 12.1 - Ontwerp met patterns [Anthonyrich Numbi] ([21090475]).docx
@@ -2372,10 +2372,10 @@
               <w:noProof/>
             </w:rPr>
             <w:drawing>
-              <wp:inline distT="0" distB="0" distL="0" distR="0" wp14:anchorId="4C384C91" wp14:editId="0F94C626">
-                <wp:extent cx="5940425" cy="5666740"/>
-                <wp:effectExtent l="0" t="0" r="3175" b="0"/>
-                <wp:docPr id="194494410" name="Picture 1"/>
+              <wp:inline distT="0" distB="0" distL="0" distR="0" wp14:anchorId="7F3ADA12" wp14:editId="1C45F675">
+                <wp:extent cx="5940425" cy="5917565"/>
+                <wp:effectExtent l="0" t="0" r="3175" b="6985"/>
+                <wp:docPr id="1508174870" name="Picture 1"/>
                 <wp:cNvGraphicFramePr>
                   <a:graphicFrameLocks xmlns:a="http://schemas.openxmlformats.org/drawingml/2006/main" noChangeAspect="1"/>
                 </wp:cNvGraphicFramePr>
@@ -2383,7 +2383,7 @@
                   <a:graphicData uri="http://schemas.openxmlformats.org/drawingml/2006/picture">
                     <pic:pic xmlns:pic="http://schemas.openxmlformats.org/drawingml/2006/picture">
                       <pic:nvPicPr>
-                        <pic:cNvPr id="194494410" name="Picture 194494410"/>
+                        <pic:cNvPr id="1508174870" name="Picture 1508174870"/>
                         <pic:cNvPicPr/>
                       </pic:nvPicPr>
                       <pic:blipFill>
@@ -2401,7 +2401,7 @@
                       <pic:spPr>
                         <a:xfrm>
                           <a:off x="0" y="0"/>
-                          <a:ext cx="5940425" cy="5666740"/>
+                          <a:ext cx="5940425" cy="5917565"/>
                         </a:xfrm>
                         <a:prstGeom prst="rect">
                           <a:avLst/>
@@ -2419,7 +2419,6 @@
     <w:p>
       <w:pPr>
         <w:spacing w:after="0"/>
-        <w:jc w:val="both"/>
         <w:rPr>
           <w:rFonts w:cstheme="minorHAnsi"/>
           <w:bCs/>
@@ -2455,8 +2454,55 @@
           <w:rFonts w:cstheme="minorHAnsi"/>
           <w:bCs/>
         </w:rPr>
-        <w:t>(V2)</w:t>
+        <w:t>(V</w:t>
       </w:r>
+      <w:r>
+        <w:rPr>
+          <w:rFonts w:cstheme="minorHAnsi"/>
+          <w:bCs/>
+        </w:rPr>
+        <w:t>3</w:t>
+      </w:r>
+      <w:r>
+        <w:rPr>
+          <w:rFonts w:cstheme="minorHAnsi"/>
+          <w:bCs/>
+        </w:rPr>
+        <w:t>)</w:t>
+      </w:r>
+      <w:r>
+        <w:rPr>
+          <w:rFonts w:cstheme="minorHAnsi"/>
+          <w:bCs/>
+        </w:rPr>
+        <w:t xml:space="preserve"> + </w:t>
+      </w:r>
+      <w:hyperlink r:id="rId12" w:history="1">
+        <w:r>
+          <w:rPr>
+            <w:rStyle w:val="Hyperlink"/>
+            <w:rFonts w:cstheme="minorHAnsi"/>
+            <w:bCs/>
+          </w:rPr>
+          <w:t>PDF(Lin</w:t>
+        </w:r>
+        <w:r>
+          <w:rPr>
+            <w:rStyle w:val="Hyperlink"/>
+            <w:rFonts w:cstheme="minorHAnsi"/>
+            <w:bCs/>
+          </w:rPr>
+          <w:t>k</w:t>
+        </w:r>
+        <w:r>
+          <w:rPr>
+            <w:rStyle w:val="Hyperlink"/>
+            <w:rFonts w:cstheme="minorHAnsi"/>
+            <w:bCs/>
+          </w:rPr>
+          <w:t>)</w:t>
+        </w:r>
+      </w:hyperlink>
     </w:p>
     <w:p>
       <w:pPr>
@@ -2862,10 +2908,8 @@
           </w:sdtPr>
           <w:sdtEndPr>
             <w:rPr>
-              <w:rStyle w:val="PlaceholderText"/>
-              <w:rFonts w:ascii="Consolas" w:hAnsi="Consolas"/>
-              <w:color w:val="808080"/>
-              <w:sz w:val="20"/>
+              <w:rStyle w:val="MissionStatement"/>
+              <w:rFonts w:cstheme="minorBidi"/>
             </w:rPr>
           </w:sdtEndPr>
           <w:sdtContent>
@@ -2877,9 +2921,8 @@
                 <w:pPr>
                   <w:pStyle w:val="Java"/>
                   <w:rPr>
-                    <w:rStyle w:val="PlaceholderText"/>
-                    <w:rFonts w:asciiTheme="minorHAnsi" w:hAnsiTheme="minorHAnsi" w:cstheme="minorHAnsi"/>
-                    <w:sz w:val="22"/>
+                    <w:rStyle w:val="MissionStatement"/>
+                    <w:rFonts w:cstheme="minorHAnsi"/>
                   </w:rPr>
                 </w:pPr>
                 <w:r>
@@ -2887,7 +2930,35 @@
                     <w:rStyle w:val="MissionStatement"/>
                     <w:rFonts w:cstheme="minorHAnsi"/>
                   </w:rPr>
-                  <w:t xml:space="preserve">De Observer Pattern wordt toegepast door de klassen Dossier, Vluchteling, COAMedewerker en AZCMedewerker. De klasse Dossier wordt als subject gebruikt om de observers aan te maken en ze ook weer te verwijderen. Ook wordt de klasse gebruikt door middel van de methode </w:t>
+                  <w:t xml:space="preserve">De Observer Pattern wordt toegepast door de klassen Dossier, Vluchteling en AZC. De klasse </w:t>
+                </w:r>
+                <w:r>
+                  <w:rPr>
+                    <w:rStyle w:val="MissionStatement"/>
+                    <w:rFonts w:cstheme="minorHAnsi"/>
+                  </w:rPr>
+                  <w:t>Vluchteling</w:t>
+                </w:r>
+                <w:r>
+                  <w:rPr>
+                    <w:rStyle w:val="MissionStatement"/>
+                    <w:rFonts w:cstheme="minorHAnsi"/>
+                  </w:rPr>
+                  <w:t xml:space="preserve"> wordt als subject gebruikt om de observers aan te</w:t>
+                </w:r>
+                <w:r>
+                  <w:rPr>
+                    <w:rStyle w:val="MissionStatement"/>
+                    <w:rFonts w:cstheme="minorHAnsi"/>
+                  </w:rPr>
+                  <w:t xml:space="preserve"> </w:t>
+                </w:r>
+                <w:r>
+                  <w:rPr>
+                    <w:rStyle w:val="MissionStatement"/>
+                    <w:rFonts w:cstheme="minorHAnsi"/>
+                  </w:rPr>
+                  <w:t xml:space="preserve">maken en ze ook weer te verwijderen. Ook wordt de klasse gebruikt door middel van de methode </w:t>
                 </w:r>
                 <w:proofErr w:type="gramStart"/>
                 <w:r>
@@ -2903,22 +2974,51 @@
                     <w:rStyle w:val="MissionStatement"/>
                     <w:rFonts w:cstheme="minorHAnsi"/>
                   </w:rPr>
-                  <w:t>), om de observers te notificeren wanneer er aanpassingen in een dossier gebeurd. De notificati</w:t>
+                  <w:t xml:space="preserve">), om de observers te notificeren wanneer er aanpassingen in een dossier </w:t>
                 </w:r>
                 <w:r>
                   <w:rPr>
                     <w:rStyle w:val="MissionStatement"/>
                     <w:rFonts w:cstheme="minorHAnsi"/>
                   </w:rPr>
-                  <w:t>e</w:t>
+                  <w:t>gebeurt</w:t>
                 </w:r>
                 <w:r>
                   <w:rPr>
                     <w:rStyle w:val="MissionStatement"/>
                     <w:rFonts w:cstheme="minorHAnsi"/>
                   </w:rPr>
-                  <w:t xml:space="preserve"> wordt naar de klassen Vluchteling, COAMedewerker en AZCMedewerker verstuurd, zodat zij ook op de hoogte zijn van alle aanpassingen.</w:t>
+                  <w:t xml:space="preserve">. De </w:t>
                 </w:r>
+                <w:r>
+                  <w:rPr>
+                    <w:rStyle w:val="MissionStatement"/>
+                    <w:rFonts w:cstheme="minorHAnsi"/>
+                  </w:rPr>
+                  <w:t>notificatie</w:t>
+                </w:r>
+                <w:r>
+                  <w:rPr>
+                    <w:rStyle w:val="MissionStatement"/>
+                    <w:rFonts w:cstheme="minorHAnsi"/>
+                  </w:rPr>
+                  <w:t xml:space="preserve"> </w:t>
+                </w:r>
+                <w:r>
+                  <w:rPr>
+                    <w:rStyle w:val="MissionStatement"/>
+                    <w:rFonts w:cstheme="minorHAnsi"/>
+                  </w:rPr>
+                  <w:t>wordt naar de AZC's' verstuurd, zodat zij ook op de hoogte zijn van alle aanpassingen rondom de vluchtelingen.</w:t>
+                </w:r>
+              </w:p>
+              <w:p>
+                <w:pPr>
+                  <w:pStyle w:val="Java"/>
+                  <w:rPr>
+                    <w:rStyle w:val="MissionStatement"/>
+                  </w:rPr>
+                </w:pPr>
               </w:p>
             </w:tc>
           </w:sdtContent>
@@ -3218,28 +3318,7 @@
                     <w:rStyle w:val="MissionStatement"/>
                     <w:rFonts w:cstheme="minorHAnsi"/>
                   </w:rPr>
-                  <w:t>uitgebreid</w:t>
-                </w:r>
-                <w:r>
-                  <w:rPr>
-                    <w:rStyle w:val="MissionStatement"/>
-                    <w:rFonts w:cstheme="minorHAnsi"/>
-                  </w:rPr>
-                  <w:t xml:space="preserve"> in de klassen waar ze worden </w:t>
-                </w:r>
-                <w:r>
-                  <w:rPr>
-                    <w:rStyle w:val="MissionStatement"/>
-                    <w:rFonts w:cstheme="minorHAnsi"/>
-                  </w:rPr>
-                  <w:t>geïmplementeerd</w:t>
-                </w:r>
-                <w:r>
-                  <w:rPr>
-                    <w:rStyle w:val="MissionStatement"/>
-                    <w:rFonts w:cstheme="minorHAnsi"/>
-                  </w:rPr>
-                  <w:t>.</w:t>
+                  <w:t>uitgebreid in de klassen waar ze worden geïmplementeerd.</w:t>
                 </w:r>
               </w:p>
             </w:sdtContent>
@@ -3310,35 +3389,7 @@
                     <w:rStyle w:val="MissionStatement"/>
                     <w:rFonts w:cstheme="minorHAnsi"/>
                   </w:rPr>
-                  <w:t>Gebruiker klasse is een voorbeeld van een Open/</w:t>
-                </w:r>
-                <w:r>
-                  <w:rPr>
-                    <w:rStyle w:val="MissionStatement"/>
-                    <w:rFonts w:cstheme="minorHAnsi"/>
-                  </w:rPr>
-                  <w:t>Closed</w:t>
-                </w:r>
-                <w:r>
-                  <w:rPr>
-                    <w:rStyle w:val="MissionStatement"/>
-                    <w:rFonts w:cstheme="minorHAnsi"/>
-                  </w:rPr>
-                  <w:t xml:space="preserve"> Principle. Open voor </w:t>
-                </w:r>
-                <w:r>
-                  <w:rPr>
-                    <w:rStyle w:val="MissionStatement"/>
-                    <w:rFonts w:cstheme="minorHAnsi"/>
-                  </w:rPr>
-                  <w:t>uitbreiding</w:t>
-                </w:r>
-                <w:r>
-                  <w:rPr>
-                    <w:rStyle w:val="MissionStatement"/>
-                    <w:rFonts w:cstheme="minorHAnsi"/>
-                  </w:rPr>
-                  <w:t>, maar gesloten voor wijzigingen. Doordat Gebruiker</w:t>
+                  <w:t>Gebruiker klasse is een voorbeeld van een Open/Closed Principle. Open voor uitbreiding, maar gesloten voor wijzigingen. Doordat Gebruiker</w:t>
                 </w:r>
                 <w:r>
                   <w:rPr>
@@ -3354,6 +3405,53 @@
                   </w:rPr>
                   <w:t xml:space="preserve"> child-klasse alles kan laten overerven, kunnen er uitbreidingen plaatsvinden (Bijvoorbeeld als er een nieuwe type gebruiker komt en deze te laten erven van de klasse Gebruiker). Niks hoeft gewijzigd te worden in Gebruiker, waardoor de klasse gesloten staat voor wijzigingen.</w:t>
                 </w:r>
+              </w:p>
+              <w:p>
+                <w:pPr>
+                  <w:pStyle w:val="Java"/>
+                  <w:rPr>
+                    <w:rStyle w:val="MissionStatement"/>
+                    <w:rFonts w:cstheme="minorHAnsi"/>
+                  </w:rPr>
+                </w:pPr>
+                <w:r>
+                  <w:rPr>
+                    <w:rStyle w:val="MissionStatement"/>
+                    <w:rFonts w:cstheme="minorHAnsi"/>
+                  </w:rPr>
+                  <w:t>Een ander voorbeeld is de klasse Kamer. Momenteel kunnen zijn er 3 type kamers, maar er kan later een nieuwe type kamers worden toegevoegd(Open). Doordat alles al staat in de Kamer klasse,</w:t>
+                </w:r>
+                <w:r>
+                  <w:rPr>
+                    <w:rStyle w:val="MissionStatement"/>
+                    <w:rFonts w:cstheme="minorHAnsi"/>
+                  </w:rPr>
+                  <w:br/>
+                  <w:t>hoeft er niks in de klasse veranderd te worden</w:t>
+                </w:r>
+                <w:r>
+                  <w:rPr>
+                    <w:rStyle w:val="MissionStatement"/>
+                    <w:rFonts w:cstheme="minorHAnsi"/>
+                  </w:rPr>
+                  <w:t xml:space="preserve"> </w:t>
+                </w:r>
+                <w:r>
+                  <w:rPr>
+                    <w:rStyle w:val="MissionStatement"/>
+                    <w:rFonts w:cstheme="minorHAnsi"/>
+                  </w:rPr>
+                  <w:t>(Closed).</w:t>
+                </w:r>
+              </w:p>
+              <w:p>
+                <w:pPr>
+                  <w:pStyle w:val="Java"/>
+                  <w:rPr>
+                    <w:rStyle w:val="MissionStatement"/>
+                    <w:rFonts w:cstheme="minorHAnsi"/>
+                  </w:rPr>
+                </w:pPr>
               </w:p>
             </w:sdtContent>
           </w:sdt>
@@ -3381,6 +3479,7 @@
                 <w:sz w:val="22"/>
                 <w:lang w:val="nl-NL"/>
               </w:rPr>
+              <w:lastRenderedPageBreak/>
               <w:t>Liskov</w:t>
             </w:r>
           </w:p>
@@ -3423,15 +3522,7 @@
                     <w:rStyle w:val="MissionStatement"/>
                     <w:rFonts w:cstheme="minorHAnsi"/>
                   </w:rPr>
-                  <w:t xml:space="preserve">LSP wordt toegepast op de gebruiker klasse. Hoe het hier gebruikt wordt doordat COAMedewerker, Beheerder, AZCMedewerker en Vluchteling child-klasses zijn van Gebruiker, kunnen deze klasse als vervangende klassen voor Gebruiker gebruikt worden. Wanneer deze klassen gebruikt worden, verandert er niets aan het gedrag van het programma. Met deze toepassing kunnen we er ook voor zorgen dat de </w:t>
-                </w:r>
-                <w:r>
-                  <w:rPr>
-                    <w:rStyle w:val="MissionStatement"/>
-                    <w:rFonts w:cstheme="minorHAnsi"/>
-                  </w:rPr>
-                  <w:lastRenderedPageBreak/>
-                  <w:t>programma verschillende inlog logica heeft voor iedere gebruikerstype, waardoor iedere gebruiker een eigen dashboard kan krijgen dat relevant voor hen is, terwijl het richtlijnen volgt van de klasse Gebruiker.</w:t>
+                  <w:t>LSP wordt toegepast op de gebruiker klasse. Hoe het hier gebruikt wordt doordat COAMedewerker, Beheerder, AZCMedewerker en Vluchteling child-klasses zijn van Gebruiker, kunnen deze klasse als vervangende klassen voor Gebruiker gebruikt worden. Wanneer deze klassen gebruikt worden, verandert er niets aan het gedrag van het programma. Met deze toepassing kunnen we er ook voor zorgen dat de programma verschillende inlog logica heeft voor iedere gebruikerstype, waardoor iedere gebruiker een eigen dashboard kan krijgen dat relevant voor hen is, terwijl het richtlijnen volgt van de klasse Gebruiker.</w:t>
                 </w:r>
               </w:p>
             </w:sdtContent>
@@ -3460,7 +3551,6 @@
                 <w:sz w:val="22"/>
                 <w:lang w:val="nl-NL"/>
               </w:rPr>
-              <w:lastRenderedPageBreak/>
               <w:t>Interface Segragation</w:t>
             </w:r>
           </w:p>
@@ -3517,21 +3607,7 @@
                     <w:rStyle w:val="MissionStatement"/>
                     <w:rFonts w:cstheme="minorHAnsi"/>
                   </w:rPr>
-                  <w:t xml:space="preserve">type wordt er een dashboard gemaakt waarop informatie staat dat relevant voor hen is. Omdat het in de form van een interface is, kunnen we elke klasse methods meegegeven die relevant voor hen is. Dit zorgt ervoor dat interfaces niet </w:t>
-                </w:r>
-                <w:r>
-                  <w:rPr>
-                    <w:rStyle w:val="MissionStatement"/>
-                    <w:rFonts w:cstheme="minorHAnsi"/>
-                  </w:rPr>
-                  <w:t>geïmplementeerd</w:t>
-                </w:r>
-                <w:r>
-                  <w:rPr>
-                    <w:rStyle w:val="MissionStatement"/>
-                    <w:rFonts w:cstheme="minorHAnsi"/>
-                  </w:rPr>
-                  <w:t xml:space="preserve"> worden in klasse waar ze niet nodig zijn.</w:t>
+                  <w:t>type wordt er een dashboard gemaakt waarop informatie staat dat relevant voor hen is. Omdat het in de form van een interface is, kunnen we elke klasse methods meegegeven die relevant voor hen is. Dit zorgt ervoor dat interfaces niet geïmplementeerd worden in klasse waar ze niet nodig zijn.</w:t>
                 </w:r>
               </w:p>
             </w:sdtContent>
@@ -3578,7 +3654,6 @@
               <w:placeholder>
                 <w:docPart w:val="ED348A10433C4665B019E46384A69E5D"/>
               </w:placeholder>
-              <w:showingPlcHdr/>
             </w:sdtPr>
             <w:sdtEndPr>
               <w:rPr>
@@ -3600,43 +3675,10 @@
                 </w:pPr>
                 <w:r>
                   <w:rPr>
-                    <w:rStyle w:val="PlaceholderText"/>
-                    <w:rFonts w:asciiTheme="minorHAnsi" w:hAnsiTheme="minorHAnsi" w:cstheme="minorHAnsi"/>
-                    <w:sz w:val="22"/>
+                    <w:rStyle w:val="MissionStatement"/>
+                    <w:rFonts w:cstheme="minorHAnsi"/>
                   </w:rPr>
-                  <w:t>&lt;</w:t>
-                </w:r>
-                <w:r>
-                  <w:rPr>
-                    <w:rStyle w:val="PlaceholderText"/>
-                    <w:rFonts w:asciiTheme="minorHAnsi" w:hAnsiTheme="minorHAnsi" w:cstheme="minorHAnsi"/>
-                    <w:sz w:val="22"/>
-                  </w:rPr>
-                  <w:t>Hoe heb je di</w:t>
-                </w:r>
-                <w:r>
-                  <w:rPr>
-                    <w:rStyle w:val="PlaceholderText"/>
-                    <w:rFonts w:asciiTheme="minorHAnsi" w:hAnsiTheme="minorHAnsi" w:cstheme="minorHAnsi"/>
-                    <w:sz w:val="22"/>
-                  </w:rPr>
-                  <w:t xml:space="preserve">t </w:t>
-                </w:r>
-                <w:r>
-                  <w:rPr>
-                    <w:rStyle w:val="PlaceholderText"/>
-                    <w:rFonts w:asciiTheme="minorHAnsi" w:hAnsiTheme="minorHAnsi" w:cstheme="minorHAnsi"/>
-                    <w:sz w:val="22"/>
-                  </w:rPr>
-                  <w:t>principe toegepast en met welk doel?</w:t>
-                </w:r>
-                <w:r>
-                  <w:rPr>
-                    <w:rStyle w:val="PlaceholderText"/>
-                    <w:rFonts w:asciiTheme="minorHAnsi" w:hAnsiTheme="minorHAnsi" w:cstheme="minorHAnsi"/>
-                    <w:sz w:val="22"/>
-                  </w:rPr>
-                  <w:t>&gt;</w:t>
+                  <w:t xml:space="preserve"> </w:t>
                 </w:r>
               </w:p>
             </w:sdtContent>
@@ -3657,8 +3699,8 @@
       </w:pPr>
     </w:p>
     <w:sectPr>
-      <w:headerReference w:type="default" r:id="rId12"/>
-      <w:footerReference w:type="default" r:id="rId13"/>
+      <w:headerReference w:type="default" r:id="rId13"/>
+      <w:footerReference w:type="default" r:id="rId14"/>
       <w:pgSz w:w="11906" w:h="16838"/>
       <w:pgMar w:top="1417" w:right="1417" w:bottom="1417" w:left="1134" w:header="708" w:footer="708" w:gutter="0"/>
       <w:cols w:space="708"/>
@@ -7597,6 +7639,68 @@
     <w:rPr>
       <w:color w:val="605E5C"/>
       <w:shd w:val="clear" w:color="auto" w:fill="E1DFDD"/>
+    </w:rPr>
+  </w:style>
+  <w:style w:type="paragraph" w:styleId="HTMLPreformatted">
+    <w:name w:val="HTML Preformatted"/>
+    <w:basedOn w:val="Normal"/>
+    <w:link w:val="HTMLPreformattedChar"/>
+    <w:uiPriority w:val="99"/>
+    <w:semiHidden/>
+    <w:unhideWhenUsed/>
+    <w:rsid w:val="00A51191"/>
+    <w:pPr>
+      <w:tabs>
+        <w:tab w:val="left" w:pos="916"/>
+        <w:tab w:val="left" w:pos="1832"/>
+        <w:tab w:val="left" w:pos="2748"/>
+        <w:tab w:val="left" w:pos="3664"/>
+        <w:tab w:val="left" w:pos="4580"/>
+        <w:tab w:val="left" w:pos="5496"/>
+        <w:tab w:val="left" w:pos="6412"/>
+        <w:tab w:val="left" w:pos="7328"/>
+        <w:tab w:val="left" w:pos="8244"/>
+        <w:tab w:val="left" w:pos="9160"/>
+        <w:tab w:val="left" w:pos="10076"/>
+        <w:tab w:val="left" w:pos="10992"/>
+        <w:tab w:val="left" w:pos="11908"/>
+        <w:tab w:val="left" w:pos="12824"/>
+        <w:tab w:val="left" w:pos="13740"/>
+        <w:tab w:val="left" w:pos="14656"/>
+      </w:tabs>
+      <w:spacing w:after="0" w:line="240" w:lineRule="auto"/>
+    </w:pPr>
+    <w:rPr>
+      <w:rFonts w:ascii="Courier New" w:eastAsia="Times New Roman" w:hAnsi="Courier New" w:cs="Courier New"/>
+      <w:sz w:val="20"/>
+      <w:szCs w:val="20"/>
+      <w:lang w:val="en-US"/>
+    </w:rPr>
+  </w:style>
+  <w:style w:type="character" w:customStyle="1" w:styleId="HTMLPreformattedChar">
+    <w:name w:val="HTML Preformatted Char"/>
+    <w:basedOn w:val="DefaultParagraphFont"/>
+    <w:link w:val="HTMLPreformatted"/>
+    <w:uiPriority w:val="99"/>
+    <w:semiHidden/>
+    <w:rsid w:val="00A51191"/>
+    <w:rPr>
+      <w:rFonts w:ascii="Courier New" w:eastAsia="Times New Roman" w:hAnsi="Courier New" w:cs="Courier New"/>
+      <w:sz w:val="20"/>
+      <w:szCs w:val="20"/>
+      <w:lang w:val="en-US"/>
+    </w:rPr>
+  </w:style>
+  <w:style w:type="character" w:styleId="FollowedHyperlink">
+    <w:name w:val="FollowedHyperlink"/>
+    <w:basedOn w:val="DefaultParagraphFont"/>
+    <w:uiPriority w:val="99"/>
+    <w:semiHidden/>
+    <w:unhideWhenUsed/>
+    <w:rsid w:val="00A51191"/>
+    <w:rPr>
+      <w:color w:val="954F72" w:themeColor="followedHyperlink"/>
+      <w:u w:val="single"/>
     </w:rPr>
   </w:style>
 </w:styles>
@@ -9847,8 +9951,10 @@
     <w:rsid w:val="0077586D"/>
     <w:rsid w:val="00791D62"/>
     <w:rsid w:val="007D0A60"/>
+    <w:rsid w:val="007F44F9"/>
     <w:rsid w:val="00A0751A"/>
     <w:rsid w:val="00B4636C"/>
+    <w:rsid w:val="00BE2207"/>
     <w:rsid w:val="00C21AF4"/>
     <w:rsid w:val="00C35BEA"/>
     <w:rsid w:val="00CF1512"/>

</xml_diff>